<commit_message>
Update NewStatisticYearTS documentation for new functionality.
</commit_message>
<xml_diff>
--- a/doc/UserManual/Word/60_Command_NewStatisticYearTS.docx
+++ b/doc/UserManual/Word/60_Command_NewStatisticYearTS.docx
@@ -11,21 +11,11 @@
         <w:t xml:space="preserve">Command Reference: </w:t>
       </w:r>
       <w:r>
-        <w:t xml:space="preserve"> </w:t>
-      </w:r>
-      <w:proofErr w:type="spellStart"/>
-      <w:proofErr w:type="gramStart"/>
-      <w:r>
-        <w:t>N</w:t>
-      </w:r>
-      <w:r>
-        <w:t>ewStatisticYearTS</w:t>
-      </w:r>
-      <w:proofErr w:type="spellEnd"/>
-      <w:r>
-        <w:t>()</w:t>
-      </w:r>
-      <w:proofErr w:type="gramEnd"/>
+        <w:t xml:space="preserve"> N</w:t>
+      </w:r>
+      <w:r>
+        <w:t>ewStatisticYearTS()</w:t>
+      </w:r>
     </w:p>
     <w:p>
       <w:pPr>
@@ -64,7 +54,10 @@
         <w:t>.</w:t>
       </w:r>
       <w:r>
-        <w:t>03</w:t>
+        <w:t>0</w:t>
+      </w:r>
+      <w:r>
+        <w:t>9</w:t>
       </w:r>
       <w:r>
         <w:t>.0</w:t>
@@ -79,7 +72,7 @@
         <w:t>1</w:t>
       </w:r>
       <w:r>
-        <w:t>5</w:t>
+        <w:t>6</w:t>
       </w:r>
       <w:r>
         <w:t>-</w:t>
@@ -88,13 +81,13 @@
         <w:t>0</w:t>
       </w:r>
       <w:r>
-        <w:t>6</w:t>
+        <w:t>2</w:t>
       </w:r>
       <w:r>
         <w:t>-</w:t>
       </w:r>
       <w:r>
-        <w:t>03</w:t>
+        <w:t>29</w:t>
       </w:r>
     </w:p>
     <w:p>
@@ -114,7 +107,6 @@
       <w:r>
         <w:t xml:space="preserve">The </w:t>
       </w:r>
-      <w:proofErr w:type="spellStart"/>
       <w:r>
         <w:rPr>
           <w:rStyle w:val="RTiSWDocLiteralText"/>
@@ -125,14 +117,7 @@
         <w:rPr>
           <w:rStyle w:val="RTiSWDocLiteralText"/>
         </w:rPr>
-        <w:t>ewStatisticYearTS</w:t>
-      </w:r>
-      <w:proofErr w:type="spellEnd"/>
-      <w:r>
-        <w:rPr>
-          <w:rStyle w:val="RTiSWDocLiteralText"/>
-        </w:rPr>
-        <w:t>()</w:t>
+        <w:t>ewStatisticYearTS()</w:t>
       </w:r>
       <w:r>
         <w:t xml:space="preserve"> command </w:t>
@@ -144,7 +129,13 @@
         <w:t xml:space="preserve"> a </w:t>
       </w:r>
       <w:r>
-        <w:t>new yearly time series, where e</w:t>
+        <w:t>new year</w:t>
+      </w:r>
+      <w:r>
+        <w:t>-interval</w:t>
+      </w:r>
+      <w:r>
+        <w:t xml:space="preserve"> time series, where e</w:t>
       </w:r>
       <w:r>
         <w:t xml:space="preserve">ach yearly value in the resulting time series contains a statistic determined from the sample of points from the corresponding year in the original time series.  For example, if the original time series has a daily time step, then the sample that is analyzed will </w:t>
@@ -164,14 +155,12 @@
       <w:r>
         <w:t xml:space="preserve">  Calendar years are used by default; however, the </w:t>
       </w:r>
-      <w:proofErr w:type="spellStart"/>
       <w:r>
         <w:rPr>
           <w:rStyle w:val="RTiSWDocLiteralText"/>
         </w:rPr>
         <w:t>OutputYearType</w:t>
       </w:r>
-      <w:proofErr w:type="spellEnd"/>
       <w:r>
         <w:t xml:space="preserve"> parameter can be used to specify that different year types are analyzed.</w:t>
       </w:r>
@@ -184,8 +173,6 @@
       <w:r>
         <w:t xml:space="preserve">Other commands (e.g., </w:t>
       </w:r>
-      <w:proofErr w:type="spellStart"/>
-      <w:proofErr w:type="gramStart"/>
       <w:r>
         <w:rPr>
           <w:rStyle w:val="RTiSWDocLiteralText"/>
@@ -196,16 +183,8 @@
         <w:rPr>
           <w:rStyle w:val="RTiSWDocLiteralText"/>
         </w:rPr>
-        <w:t>hangeInterval</w:t>
-      </w:r>
-      <w:proofErr w:type="spellEnd"/>
-      <w:r>
-        <w:rPr>
-          <w:rStyle w:val="RTiSWDocLiteralText"/>
-        </w:rPr>
-        <w:t>(</w:t>
-      </w:r>
-      <w:proofErr w:type="gramEnd"/>
+        <w:t>hangeInterval()</w:t>
+      </w:r>
       <w:r>
         <w:rPr>
           <w:rStyle w:val="RTiSWDocLiteralText"/>
@@ -213,98 +192,59 @@
         <w:t>)</w:t>
       </w:r>
       <w:r>
+        <w:t xml:space="preserve"> can produce a similar result</w:t>
+      </w:r>
+      <w:r>
+        <w:t xml:space="preserve"> for a limited number of statistics</w:t>
+      </w:r>
+      <w:r>
+        <w:t xml:space="preserve">, for example converting a </w:t>
+      </w:r>
+      <w:r>
+        <w:t>monthly</w:t>
+      </w:r>
+      <w:r>
+        <w:t xml:space="preserve"> time series to </w:t>
+      </w:r>
+      <w:r>
+        <w:t>an annual</w:t>
+      </w:r>
+      <w:r>
+        <w:t xml:space="preserve"> </w:t>
+      </w:r>
+      <w:r>
+        <w:t xml:space="preserve">total or mean.  See also the </w:t>
+      </w:r>
+      <w:r>
         <w:rPr>
           <w:rStyle w:val="RTiSWDocLiteralText"/>
         </w:rPr>
-        <w:t>)</w:t>
-      </w:r>
-      <w:r>
-        <w:t xml:space="preserve"> can produce a similar result</w:t>
-      </w:r>
-      <w:r>
-        <w:t xml:space="preserve"> for a limited number of statistics</w:t>
-      </w:r>
-      <w:r>
-        <w:t xml:space="preserve">, for example converting a </w:t>
-      </w:r>
-      <w:r>
-        <w:t>monthly</w:t>
-      </w:r>
-      <w:r>
-        <w:t xml:space="preserve"> time series to </w:t>
-      </w:r>
-      <w:r>
-        <w:t>an annual</w:t>
-      </w:r>
-      <w:r>
-        <w:t xml:space="preserve"> </w:t>
-      </w:r>
-      <w:r>
-        <w:t xml:space="preserve">total or mean.  See also the </w:t>
-      </w:r>
-      <w:proofErr w:type="spellStart"/>
-      <w:proofErr w:type="gramStart"/>
+        <w:t>NewStatisticTimeSeries()</w:t>
+      </w:r>
+      <w:r>
+        <w:t xml:space="preserve">, </w:t>
+      </w:r>
       <w:r>
         <w:rPr>
           <w:rStyle w:val="RTiSWDocLiteralText"/>
         </w:rPr>
-        <w:t>NewStatisticTimeSeries</w:t>
-      </w:r>
-      <w:proofErr w:type="spellEnd"/>
+        <w:t>NewStatisticTimeSeriesFromEnsemble()</w:t>
+      </w:r>
+      <w:r>
+        <w:t xml:space="preserve">, </w:t>
+      </w:r>
       <w:r>
         <w:rPr>
           <w:rStyle w:val="RTiSWDocLiteralText"/>
         </w:rPr>
-        <w:t>(</w:t>
-      </w:r>
-      <w:proofErr w:type="gramEnd"/>
-      <w:r>
-        <w:rPr>
-          <w:rStyle w:val="RTiSWDocLiteralText"/>
-        </w:rPr>
-        <w:t>)</w:t>
+        <w:t>CalculateTimeSeriesStatistic()</w:t>
       </w:r>
       <w:r>
         <w:t xml:space="preserve">, </w:t>
       </w:r>
-      <w:proofErr w:type="spellStart"/>
-      <w:r>
-        <w:rPr>
-          <w:rStyle w:val="RTiSWDocLiteralText"/>
-        </w:rPr>
-        <w:t>NewStatisticTimeSeriesFromEnsemble</w:t>
-      </w:r>
-      <w:proofErr w:type="spellEnd"/>
-      <w:r>
-        <w:rPr>
-          <w:rStyle w:val="RTiSWDocLiteralText"/>
-        </w:rPr>
-        <w:t>()</w:t>
-      </w:r>
-      <w:r>
-        <w:t xml:space="preserve">, </w:t>
-      </w:r>
-      <w:proofErr w:type="spellStart"/>
-      <w:r>
-        <w:rPr>
-          <w:rStyle w:val="RTiSWDocLiteralText"/>
-        </w:rPr>
-        <w:t>CalculateTimeSeriesStatistic</w:t>
-      </w:r>
-      <w:proofErr w:type="spellEnd"/>
-      <w:r>
-        <w:rPr>
-          <w:rStyle w:val="RTiSWDocLiteralText"/>
-        </w:rPr>
-        <w:t>()</w:t>
-      </w:r>
-      <w:r>
-        <w:t xml:space="preserve">, </w:t>
-      </w:r>
       <w:r>
         <w:t xml:space="preserve">and </w:t>
       </w:r>
-      <w:proofErr w:type="spellStart"/>
       <w:r>
         <w:rPr>
           <w:rStyle w:val="RTiSWDocLiteralText"/>
@@ -321,14 +261,7 @@
         <w:rPr>
           <w:rStyle w:val="RTiSWDocLiteralText"/>
         </w:rPr>
-        <w:t>TimeSeries</w:t>
-      </w:r>
-      <w:proofErr w:type="spellEnd"/>
-      <w:r>
-        <w:rPr>
-          <w:rStyle w:val="RTiSWDocLiteralText"/>
-        </w:rPr>
-        <w:t>()</w:t>
+        <w:t>TimeSeries()</w:t>
       </w:r>
       <w:r>
         <w:t xml:space="preserve"> commands.</w:t>
@@ -394,9 +327,9 @@
         </w:rPr>
         <w:drawing>
           <wp:inline distT="0" distB="0" distL="0" distR="0">
-            <wp:extent cx="5935980" cy="3863340"/>
-            <wp:effectExtent l="0" t="0" r="7620" b="3810"/>
-            <wp:docPr id="1" name="Picture 1" descr="command_NewStatisticYearTS"/>
+            <wp:extent cx="5943600" cy="3580765"/>
+            <wp:effectExtent l="0" t="0" r="0" b="635"/>
+            <wp:docPr id="2" name="Picture 2"/>
             <wp:cNvGraphicFramePr>
               <a:graphicFrameLocks xmlns:a="http://schemas.openxmlformats.org/drawingml/2006/main" noChangeAspect="1"/>
             </wp:cNvGraphicFramePr>
@@ -404,36 +337,29 @@
               <a:graphicData uri="http://schemas.openxmlformats.org/drawingml/2006/picture">
                 <pic:pic xmlns:pic="http://schemas.openxmlformats.org/drawingml/2006/picture">
                   <pic:nvPicPr>
-                    <pic:cNvPr id="0" name="Picture 1" descr="command_NewStatisticYearTS"/>
-                    <pic:cNvPicPr>
-                      <a:picLocks noChangeAspect="1" noChangeArrowheads="1"/>
-                    </pic:cNvPicPr>
+                    <pic:cNvPr id="2" name="command_NewStatisticYearTS.png"/>
+                    <pic:cNvPicPr/>
                   </pic:nvPicPr>
                   <pic:blipFill>
-                    <a:blip r:embed="rId6">
+                    <a:blip r:embed="rId7">
                       <a:extLst>
                         <a:ext uri="{28A0092B-C50C-407E-A947-70E740481C1C}">
                           <a14:useLocalDpi xmlns:a14="http://schemas.microsoft.com/office/drawing/2010/main" val="0"/>
                         </a:ext>
                       </a:extLst>
                     </a:blip>
-                    <a:srcRect/>
                     <a:stretch>
                       <a:fillRect/>
                     </a:stretch>
                   </pic:blipFill>
-                  <pic:spPr bwMode="auto">
+                  <pic:spPr>
                     <a:xfrm>
                       <a:off x="0" y="0"/>
-                      <a:ext cx="5935980" cy="3863340"/>
+                      <a:ext cx="5943600" cy="3580765"/>
                     </a:xfrm>
                     <a:prstGeom prst="rect">
                       <a:avLst/>
                     </a:prstGeom>
-                    <a:noFill/>
-                    <a:ln>
-                      <a:noFill/>
-                    </a:ln>
                   </pic:spPr>
                 </pic:pic>
               </a:graphicData>
@@ -446,34 +372,25 @@
       <w:pPr>
         <w:pStyle w:val="RTiSWDocNote"/>
       </w:pPr>
-      <w:proofErr w:type="spellStart"/>
       <w:r>
         <w:t>N</w:t>
       </w:r>
       <w:r>
         <w:t>ewStatisticYearTS</w:t>
       </w:r>
-      <w:proofErr w:type="spellEnd"/>
     </w:p>
     <w:p>
       <w:pPr>
         <w:pStyle w:val="RTiSWDocFigureTableTitle"/>
       </w:pPr>
-      <w:proofErr w:type="spellStart"/>
-      <w:proofErr w:type="gramStart"/>
       <w:r>
         <w:t>N</w:t>
       </w:r>
       <w:r>
-        <w:t>ewStatisticYearTS</w:t>
-      </w:r>
-      <w:proofErr w:type="spellEnd"/>
-      <w:r>
-        <w:t>(</w:t>
-      </w:r>
-      <w:proofErr w:type="gramEnd"/>
-      <w:r>
-        <w:t>) Command Editor</w:t>
+        <w:t>ewStatisticYearTS() Command Editor</w:t>
+      </w:r>
+      <w:r>
+        <w:t xml:space="preserve"> Showing Input Parameters</w:t>
       </w:r>
     </w:p>
     <w:p/>
@@ -481,8 +398,253 @@
       <w:r>
         <w:br w:type="page"/>
       </w:r>
-      <w:r>
+    </w:p>
+    <w:p>
+      <w:pPr>
+        <w:numPr>
+          <w:ilvl w:val="12"/>
+          <w:numId w:val="0"/>
+        </w:numPr>
+        <w:jc w:val="center"/>
+      </w:pPr>
+      <w:r>
+        <w:rPr>
+          <w:noProof/>
+        </w:rPr>
         <w:lastRenderedPageBreak/>
+        <w:drawing>
+          <wp:inline distT="0" distB="0" distL="0" distR="0">
+            <wp:extent cx="5943600" cy="1384300"/>
+            <wp:effectExtent l="0" t="0" r="0" b="6350"/>
+            <wp:docPr id="6" name="Picture 6"/>
+            <wp:cNvGraphicFramePr>
+              <a:graphicFrameLocks xmlns:a="http://schemas.openxmlformats.org/drawingml/2006/main" noChangeAspect="1"/>
+            </wp:cNvGraphicFramePr>
+            <a:graphic xmlns:a="http://schemas.openxmlformats.org/drawingml/2006/main">
+              <a:graphicData uri="http://schemas.openxmlformats.org/drawingml/2006/picture">
+                <pic:pic xmlns:pic="http://schemas.openxmlformats.org/drawingml/2006/picture">
+                  <pic:nvPicPr>
+                    <pic:cNvPr id="6" name="command_NewStatisticYearTS_Distribution.png"/>
+                    <pic:cNvPicPr/>
+                  </pic:nvPicPr>
+                  <pic:blipFill>
+                    <a:blip r:embed="rId8">
+                      <a:extLst>
+                        <a:ext uri="{28A0092B-C50C-407E-A947-70E740481C1C}">
+                          <a14:useLocalDpi xmlns:a14="http://schemas.microsoft.com/office/drawing/2010/main" val="0"/>
+                        </a:ext>
+                      </a:extLst>
+                    </a:blip>
+                    <a:stretch>
+                      <a:fillRect/>
+                    </a:stretch>
+                  </pic:blipFill>
+                  <pic:spPr>
+                    <a:xfrm>
+                      <a:off x="0" y="0"/>
+                      <a:ext cx="5943600" cy="1384300"/>
+                    </a:xfrm>
+                    <a:prstGeom prst="rect">
+                      <a:avLst/>
+                    </a:prstGeom>
+                  </pic:spPr>
+                </pic:pic>
+              </a:graphicData>
+            </a:graphic>
+          </wp:inline>
+        </w:drawing>
+      </w:r>
+    </w:p>
+    <w:p>
+      <w:pPr>
+        <w:pStyle w:val="RTiSWDocNote"/>
+      </w:pPr>
+      <w:r>
+        <w:t>NewStatisticYearTS</w:t>
+      </w:r>
+      <w:r>
+        <w:t>_Distribution</w:t>
+      </w:r>
+    </w:p>
+    <w:p>
+      <w:pPr>
+        <w:pStyle w:val="RTiSWDocFigureTableTitle"/>
+      </w:pPr>
+      <w:r>
+        <w:t xml:space="preserve">NewStatisticYearTS() Command Editor Showing </w:t>
+      </w:r>
+      <w:r>
+        <w:t>Distribution</w:t>
+      </w:r>
+      <w:r>
+        <w:t xml:space="preserve"> Parameters</w:t>
+      </w:r>
+    </w:p>
+    <w:p/>
+    <w:p>
+      <w:pPr>
+        <w:numPr>
+          <w:ilvl w:val="12"/>
+          <w:numId w:val="0"/>
+        </w:numPr>
+        <w:jc w:val="center"/>
+      </w:pPr>
+      <w:r>
+        <w:rPr>
+          <w:noProof/>
+        </w:rPr>
+        <w:drawing>
+          <wp:inline distT="0" distB="0" distL="0" distR="0">
+            <wp:extent cx="5943600" cy="2240280"/>
+            <wp:effectExtent l="0" t="0" r="0" b="7620"/>
+            <wp:docPr id="7" name="Picture 7"/>
+            <wp:cNvGraphicFramePr>
+              <a:graphicFrameLocks xmlns:a="http://schemas.openxmlformats.org/drawingml/2006/main" noChangeAspect="1"/>
+            </wp:cNvGraphicFramePr>
+            <a:graphic xmlns:a="http://schemas.openxmlformats.org/drawingml/2006/main">
+              <a:graphicData uri="http://schemas.openxmlformats.org/drawingml/2006/picture">
+                <pic:pic xmlns:pic="http://schemas.openxmlformats.org/drawingml/2006/picture">
+                  <pic:nvPicPr>
+                    <pic:cNvPr id="7" name="command_NewStatisticYearTS_Analysis.png"/>
+                    <pic:cNvPicPr/>
+                  </pic:nvPicPr>
+                  <pic:blipFill>
+                    <a:blip r:embed="rId9">
+                      <a:extLst>
+                        <a:ext uri="{28A0092B-C50C-407E-A947-70E740481C1C}">
+                          <a14:useLocalDpi xmlns:a14="http://schemas.microsoft.com/office/drawing/2010/main" val="0"/>
+                        </a:ext>
+                      </a:extLst>
+                    </a:blip>
+                    <a:stretch>
+                      <a:fillRect/>
+                    </a:stretch>
+                  </pic:blipFill>
+                  <pic:spPr>
+                    <a:xfrm>
+                      <a:off x="0" y="0"/>
+                      <a:ext cx="5943600" cy="2240280"/>
+                    </a:xfrm>
+                    <a:prstGeom prst="rect">
+                      <a:avLst/>
+                    </a:prstGeom>
+                  </pic:spPr>
+                </pic:pic>
+              </a:graphicData>
+            </a:graphic>
+          </wp:inline>
+        </w:drawing>
+      </w:r>
+    </w:p>
+    <w:p>
+      <w:pPr>
+        <w:pStyle w:val="RTiSWDocNote"/>
+      </w:pPr>
+      <w:r>
+        <w:t>NewStatisticYearTS_</w:t>
+      </w:r>
+      <w:r>
+        <w:t>Analysis</w:t>
+      </w:r>
+    </w:p>
+    <w:p>
+      <w:pPr>
+        <w:pStyle w:val="RTiSWDocFigureTableTitle"/>
+      </w:pPr>
+      <w:r>
+        <w:t xml:space="preserve">NewStatisticYearTS() Command Editor Showing </w:t>
+      </w:r>
+      <w:r>
+        <w:t>Analysis</w:t>
+      </w:r>
+      <w:r>
+        <w:t xml:space="preserve"> Parameters</w:t>
+      </w:r>
+    </w:p>
+    <w:p/>
+    <w:p>
+      <w:pPr>
+        <w:numPr>
+          <w:ilvl w:val="12"/>
+          <w:numId w:val="0"/>
+        </w:numPr>
+        <w:jc w:val="center"/>
+      </w:pPr>
+      <w:r>
+        <w:rPr>
+          <w:noProof/>
+        </w:rPr>
+        <w:drawing>
+          <wp:inline distT="0" distB="0" distL="0" distR="0">
+            <wp:extent cx="5943600" cy="1962785"/>
+            <wp:effectExtent l="0" t="0" r="0" b="0"/>
+            <wp:docPr id="8" name="Picture 8"/>
+            <wp:cNvGraphicFramePr>
+              <a:graphicFrameLocks xmlns:a="http://schemas.openxmlformats.org/drawingml/2006/main" noChangeAspect="1"/>
+            </wp:cNvGraphicFramePr>
+            <a:graphic xmlns:a="http://schemas.openxmlformats.org/drawingml/2006/main">
+              <a:graphicData uri="http://schemas.openxmlformats.org/drawingml/2006/picture">
+                <pic:pic xmlns:pic="http://schemas.openxmlformats.org/drawingml/2006/picture">
+                  <pic:nvPicPr>
+                    <pic:cNvPr id="8" name="command_NewStatisticYearTS_Output.png"/>
+                    <pic:cNvPicPr/>
+                  </pic:nvPicPr>
+                  <pic:blipFill>
+                    <a:blip r:embed="rId10">
+                      <a:extLst>
+                        <a:ext uri="{28A0092B-C50C-407E-A947-70E740481C1C}">
+                          <a14:useLocalDpi xmlns:a14="http://schemas.microsoft.com/office/drawing/2010/main" val="0"/>
+                        </a:ext>
+                      </a:extLst>
+                    </a:blip>
+                    <a:stretch>
+                      <a:fillRect/>
+                    </a:stretch>
+                  </pic:blipFill>
+                  <pic:spPr>
+                    <a:xfrm>
+                      <a:off x="0" y="0"/>
+                      <a:ext cx="5943600" cy="1962785"/>
+                    </a:xfrm>
+                    <a:prstGeom prst="rect">
+                      <a:avLst/>
+                    </a:prstGeom>
+                  </pic:spPr>
+                </pic:pic>
+              </a:graphicData>
+            </a:graphic>
+          </wp:inline>
+        </w:drawing>
+      </w:r>
+    </w:p>
+    <w:p>
+      <w:pPr>
+        <w:pStyle w:val="RTiSWDocNote"/>
+      </w:pPr>
+      <w:r>
+        <w:t>NewStatisticYearTS_</w:t>
+      </w:r>
+      <w:r>
+        <w:t>Output</w:t>
+      </w:r>
+    </w:p>
+    <w:p>
+      <w:pPr>
+        <w:pStyle w:val="RTiSWDocFigureTableTitle"/>
+      </w:pPr>
+      <w:r>
+        <w:t xml:space="preserve">NewStatisticYearTS() Command Editor Showing </w:t>
+      </w:r>
+      <w:r>
+        <w:t>Output</w:t>
+      </w:r>
+      <w:r>
+        <w:t xml:space="preserve"> Parameters</w:t>
+      </w:r>
+    </w:p>
+    <w:p/>
+    <w:p>
+      <w:r>
         <w:t>The command syntax is as follows:</w:t>
       </w:r>
     </w:p>
@@ -494,8 +656,6 @@
           <w:rStyle w:val="RTiSWDocLiteralText"/>
         </w:rPr>
       </w:pPr>
-      <w:proofErr w:type="spellStart"/>
-      <w:proofErr w:type="gramStart"/>
       <w:r>
         <w:rPr>
           <w:rStyle w:val="RTiSWDocLiteralText"/>
@@ -506,16 +666,8 @@
         <w:rPr>
           <w:rStyle w:val="RTiSWDocLiteralText"/>
         </w:rPr>
-        <w:t>ewStatisticYearTS</w:t>
-      </w:r>
-      <w:proofErr w:type="spellEnd"/>
-      <w:r>
-        <w:rPr>
-          <w:rStyle w:val="RTiSWDocLiteralText"/>
-        </w:rPr>
-        <w:t>(</w:t>
-      </w:r>
-      <w:proofErr w:type="gramEnd"/>
+        <w:t>ewStatisticYearTS(</w:t>
+      </w:r>
       <w:r>
         <w:rPr>
           <w:rStyle w:val="RTiSWDocLiteralText"/>
@@ -559,35 +711,7 @@
         <w:rPr>
           <w:rStyle w:val="RTiSWDocLiteralText"/>
         </w:rPr>
-        <w:t xml:space="preserve">TS Alias = </w:t>
-      </w:r>
-      <w:proofErr w:type="spellStart"/>
-      <w:r>
-        <w:rPr>
-          <w:rStyle w:val="RTiSWDocLiteralText"/>
-        </w:rPr>
-        <w:t>NewStatisticYearTS</w:t>
-      </w:r>
-      <w:proofErr w:type="spellEnd"/>
-      <w:r>
-        <w:rPr>
-          <w:rStyle w:val="RTiSWDocLiteralText"/>
-        </w:rPr>
-        <w:t xml:space="preserve"> (Parameter=value</w:t>
-      </w:r>
-      <w:proofErr w:type="gramStart"/>
-      <w:r>
-        <w:rPr>
-          <w:rStyle w:val="RTiSWDocLiteralText"/>
-        </w:rPr>
-        <w:t>,…</w:t>
-      </w:r>
-      <w:proofErr w:type="gramEnd"/>
-      <w:r>
-        <w:rPr>
-          <w:rStyle w:val="RTiSWDocLiteralText"/>
-        </w:rPr>
-        <w:t>)</w:t>
+        <w:t>TS Alias = NewStatisticYearTS (Parameter=value,…)</w:t>
       </w:r>
     </w:p>
     <w:p/>
@@ -686,29 +810,167 @@
               <w:rPr>
                 <w:rStyle w:val="RTiSWDocLiteralText"/>
               </w:rPr>
+              <w:t>TSList</w:t>
+            </w:r>
+          </w:p>
+        </w:tc>
+        <w:tc>
+          <w:tcPr>
+            <w:tcW w:w="5280" w:type="dxa"/>
+          </w:tcPr>
+          <w:p>
+            <w:r>
+              <w:t>Indicates the list of time series to be processed, one of:</w:t>
+            </w:r>
+          </w:p>
+          <w:p>
+            <w:pPr>
+              <w:numPr>
+                <w:ilvl w:val="0"/>
+                <w:numId w:val="1"/>
+              </w:numPr>
+            </w:pPr>
+            <w:r>
+              <w:rPr>
+                <w:rStyle w:val="RTiSWDocLiteralText"/>
+              </w:rPr>
+              <w:t>AllMatchingTSID</w:t>
+            </w:r>
+            <w:r>
+              <w:t xml:space="preserve"> – all time series that match the </w:t>
+            </w:r>
+            <w:r>
+              <w:rPr>
+                <w:rStyle w:val="RTiSWDocLiteralText"/>
+              </w:rPr>
               <w:t>TSID</w:t>
             </w:r>
-          </w:p>
-        </w:tc>
-        <w:tc>
-          <w:tcPr>
-            <w:tcW w:w="5280" w:type="dxa"/>
-          </w:tcPr>
-          <w:p>
-            <w:r>
-              <w:t>The time series identifier (or alias) of the time series to analyze.</w:t>
-            </w:r>
-            <w:r>
-              <w:t xml:space="preserve">  Can specify using processor </w:t>
-            </w:r>
-            <w:r>
-              <w:rPr>
-                <w:rStyle w:val="RTiSWDocLiteralText"/>
-              </w:rPr>
-              <w:t>${Property}</w:t>
-            </w:r>
-            <w:r>
-              <w:t>.</w:t>
+            <w:r>
+              <w:t xml:space="preserve"> (single TSID or TSID with wildcards)</w:t>
+            </w:r>
+          </w:p>
+          <w:p>
+            <w:pPr>
+              <w:numPr>
+                <w:ilvl w:val="0"/>
+                <w:numId w:val="1"/>
+              </w:numPr>
+            </w:pPr>
+            <w:r>
+              <w:rPr>
+                <w:rStyle w:val="RTiSWDocLiteralText"/>
+              </w:rPr>
+              <w:t>AllTS</w:t>
+            </w:r>
+            <w:r>
+              <w:t xml:space="preserve"> – all time series generated before the command</w:t>
+            </w:r>
+          </w:p>
+          <w:p>
+            <w:pPr>
+              <w:numPr>
+                <w:ilvl w:val="0"/>
+                <w:numId w:val="1"/>
+              </w:numPr>
+            </w:pPr>
+            <w:r>
+              <w:rPr>
+                <w:rStyle w:val="RTiSWDocLiteralText"/>
+              </w:rPr>
+              <w:t>EnsembleID</w:t>
+            </w:r>
+            <w:r>
+              <w:t xml:space="preserve"> – all time series in the ensemble</w:t>
+            </w:r>
+          </w:p>
+          <w:p>
+            <w:pPr>
+              <w:numPr>
+                <w:ilvl w:val="0"/>
+                <w:numId w:val="1"/>
+              </w:numPr>
+            </w:pPr>
+            <w:r>
+              <w:rPr>
+                <w:rStyle w:val="RTiSWDocLiteralText"/>
+              </w:rPr>
+              <w:t>First</w:t>
+            </w:r>
+            <w:r>
+              <w:rPr>
+                <w:rStyle w:val="RTiSWDocLiteralText"/>
+              </w:rPr>
+              <w:t>MatchingTSID</w:t>
+            </w:r>
+            <w:r>
+              <w:t xml:space="preserve"> – the first time series that matches the </w:t>
+            </w:r>
+            <w:r>
+              <w:rPr>
+                <w:rStyle w:val="RTiSWDocLiteralText"/>
+              </w:rPr>
+              <w:t>TSID</w:t>
+            </w:r>
+            <w:r>
+              <w:t xml:space="preserve"> (single TSID or TSID with wildcards)</w:t>
+            </w:r>
+          </w:p>
+          <w:p>
+            <w:pPr>
+              <w:numPr>
+                <w:ilvl w:val="0"/>
+                <w:numId w:val="1"/>
+              </w:numPr>
+            </w:pPr>
+            <w:r>
+              <w:rPr>
+                <w:rStyle w:val="RTiSWDocLiteralText"/>
+              </w:rPr>
+              <w:t>Last</w:t>
+            </w:r>
+            <w:r>
+              <w:rPr>
+                <w:rStyle w:val="RTiSWDocLiteralText"/>
+              </w:rPr>
+              <w:t>MatchingTSID</w:t>
+            </w:r>
+            <w:r>
+              <w:t xml:space="preserve"> – the last time series that matches the </w:t>
+            </w:r>
+            <w:r>
+              <w:rPr>
+                <w:rStyle w:val="RTiSWDocLiteralText"/>
+              </w:rPr>
+              <w:t>TSID</w:t>
+            </w:r>
+            <w:r>
+              <w:t xml:space="preserve"> (single TSID or TSID with wildcards)</w:t>
+            </w:r>
+          </w:p>
+          <w:p>
+            <w:pPr>
+              <w:numPr>
+                <w:ilvl w:val="0"/>
+                <w:numId w:val="1"/>
+              </w:numPr>
+            </w:pPr>
+            <w:r>
+              <w:rPr>
+                <w:rStyle w:val="RTiSWDocLiteralText"/>
+              </w:rPr>
+              <w:t>SelectedTS</w:t>
+            </w:r>
+            <w:r>
+              <w:t xml:space="preserve"> – the time series selected with the </w:t>
+            </w:r>
+            <w:r>
+              <w:rPr>
+                <w:rStyle w:val="RTiSWDocLiteralText"/>
+              </w:rPr>
+              <w:t>SelectTimeSeries()</w:t>
+            </w:r>
+            <w:r>
+              <w:t xml:space="preserve"> command</w:t>
             </w:r>
           </w:p>
         </w:tc>
@@ -717,8 +979,16 @@
             <w:tcW w:w="2467" w:type="dxa"/>
           </w:tcPr>
           <w:p>
-            <w:r>
-              <w:t>None – must be specified.</w:t>
+            <w:pPr>
+              <w:rPr>
+                <w:rStyle w:val="RTiSWDocLiteralText"/>
+              </w:rPr>
+            </w:pPr>
+            <w:r>
+              <w:rPr>
+                <w:rStyle w:val="RTiSWDocLiteralText"/>
+              </w:rPr>
+              <w:t>AllTS</w:t>
             </w:r>
           </w:p>
         </w:tc>
@@ -741,7 +1011,7 @@
               <w:rPr>
                 <w:rStyle w:val="RTiSWDocLiteralText"/>
               </w:rPr>
-              <w:t>Alias</w:t>
+              <w:t>TSID</w:t>
             </w:r>
           </w:p>
         </w:tc>
@@ -751,13 +1021,16 @@
           </w:tcPr>
           <w:p>
             <w:r>
-              <w:t>The alias to assign to the time series, as a literal string or using the special formatting characters listed by the command editor.  The alias is a short identifier used by other commands to locate time series for processing, as an alternative to the time series identifier (TSID).</w:t>
-            </w:r>
-            <w:r>
-              <w:t xml:space="preserve">  </w:t>
-            </w:r>
-            <w:r>
-              <w:t xml:space="preserve">Can specify using processor </w:t>
+              <w:t xml:space="preserve">The time series identifier or alias for the time series to be processed, using the </w:t>
+            </w:r>
+            <w:r>
+              <w:rPr>
+                <w:rStyle w:val="RTiSWDocLiteralText"/>
+              </w:rPr>
+              <w:t>*</w:t>
+            </w:r>
+            <w:r>
+              <w:t xml:space="preserve"> wildcard character to match multiple time series.  Can be specified using processor </w:t>
             </w:r>
             <w:r>
               <w:rPr>
@@ -776,7 +1049,25 @@
           </w:tcPr>
           <w:p>
             <w:r>
-              <w:t>None – must be specified.</w:t>
+              <w:t xml:space="preserve">Required if </w:t>
+            </w:r>
+            <w:r>
+              <w:rPr>
+                <w:rStyle w:val="RTiSWDocLiteralText"/>
+              </w:rPr>
+              <w:t>TSList=</w:t>
+            </w:r>
+            <w:r>
+              <w:t>*</w:t>
+            </w:r>
+            <w:r>
+              <w:rPr>
+                <w:rStyle w:val="RTiSWDocLiteralText"/>
+              </w:rPr>
+              <w:t>TSID</w:t>
+            </w:r>
+            <w:r>
+              <w:t>.</w:t>
             </w:r>
           </w:p>
         </w:tc>
@@ -795,14 +1086,12 @@
                 <w:rStyle w:val="RTiSWDocLiteralText"/>
               </w:rPr>
             </w:pPr>
-            <w:proofErr w:type="spellStart"/>
-            <w:r>
-              <w:rPr>
-                <w:rStyle w:val="RTiSWDocLiteralText"/>
-              </w:rPr>
-              <w:t>NewTSID</w:t>
-            </w:r>
-            <w:proofErr w:type="spellEnd"/>
+            <w:r>
+              <w:rPr>
+                <w:rStyle w:val="RTiSWDocLiteralText"/>
+              </w:rPr>
+              <w:t>EnsembleID</w:t>
+            </w:r>
           </w:p>
         </w:tc>
         <w:tc>
@@ -811,13 +1100,7 @@
           </w:tcPr>
           <w:p>
             <w:r>
-              <w:t>The time series identifier to be assigned to the new time series, which is useful to avoid confusion with the original time series.</w:t>
-            </w:r>
-            <w:r>
-              <w:t xml:space="preserve">  </w:t>
-            </w:r>
-            <w:r>
-              <w:t xml:space="preserve">Can specify using processor </w:t>
+              <w:t xml:space="preserve">The ensemble to be processed, if processing an ensemble.  Can be specified using processor </w:t>
             </w:r>
             <w:r>
               <w:rPr>
@@ -835,17 +1118,34 @@
             <w:tcW w:w="2467" w:type="dxa"/>
           </w:tcPr>
           <w:p>
-            <w:r>
-              <w:t xml:space="preserve">Use the same identifier as the original time series, with an interval of </w:t>
-            </w:r>
-            <w:r>
-              <w:rPr>
-                <w:rStyle w:val="RTiSWDocLiteralText"/>
-              </w:rPr>
-              <w:t>Year</w:t>
-            </w:r>
-            <w:r>
-              <w:t xml:space="preserve"> and a scenario matching the statistic.</w:t>
+            <w:pPr>
+              <w:rPr>
+                <w:rStyle w:val="RTiSWDocLiteralText"/>
+              </w:rPr>
+            </w:pPr>
+            <w:r>
+              <w:t xml:space="preserve">Required if </w:t>
+            </w:r>
+            <w:r>
+              <w:rPr>
+                <w:rStyle w:val="RTiSWDocLiteralText"/>
+              </w:rPr>
+              <w:t>TSList</w:t>
+            </w:r>
+            <w:r>
+              <w:rPr>
+                <w:rStyle w:val="RTiSWDocLiteralText"/>
+              </w:rPr>
+              <w:t>=</w:t>
+            </w:r>
+            <w:r>
+              <w:rPr>
+                <w:rStyle w:val="RTiSWDocLiteralText"/>
+              </w:rPr>
+              <w:t xml:space="preserve"> EnsembleID</w:t>
+            </w:r>
+            <w:r>
+              <w:t>.</w:t>
             </w:r>
           </w:p>
         </w:tc>
@@ -916,14 +1216,12 @@
                 <w:rStyle w:val="RTiSWDocLiteralText"/>
               </w:rPr>
             </w:pPr>
-            <w:proofErr w:type="spellStart"/>
             <w:r>
               <w:rPr>
                 <w:rStyle w:val="RTiSWDocLiteralText"/>
               </w:rPr>
               <w:t>TestValue</w:t>
             </w:r>
-            <w:proofErr w:type="spellEnd"/>
           </w:p>
         </w:tc>
         <w:tc>
@@ -933,6 +1231,18 @@
           <w:p>
             <w:r>
               <w:t>A test value used when analyzing the statistic.</w:t>
+            </w:r>
+            <w:r>
+              <w:t xml:space="preserve">  This parameter is being phased out – instead use </w:t>
+            </w:r>
+            <w:r>
+              <w:rPr>
+                <w:rStyle w:val="RTiSWDocLiteralText"/>
+              </w:rPr>
+              <w:t>Value1</w:t>
+            </w:r>
+            <w:r>
+              <w:t>.</w:t>
             </w:r>
           </w:p>
         </w:tc>
@@ -961,26 +1271,11 @@
                 <w:rStyle w:val="RTiSWDocLiteralText"/>
               </w:rPr>
             </w:pPr>
-            <w:proofErr w:type="spellStart"/>
-            <w:r>
-              <w:rPr>
-                <w:rStyle w:val="RTiSWDocLiteralText"/>
-              </w:rPr>
-              <w:t>AllowMissing</w:t>
-            </w:r>
-            <w:proofErr w:type="spellEnd"/>
-          </w:p>
-          <w:p>
-            <w:pPr>
-              <w:rPr>
-                <w:rStyle w:val="RTiSWDocLiteralText"/>
-              </w:rPr>
-            </w:pPr>
-            <w:r>
-              <w:rPr>
-                <w:rStyle w:val="RTiSWDocLiteralText"/>
-              </w:rPr>
-              <w:t>Count</w:t>
+            <w:r>
+              <w:rPr>
+                <w:rStyle w:val="RTiSWDocLiteralText"/>
+              </w:rPr>
+              <w:t>Value1</w:t>
             </w:r>
           </w:p>
         </w:tc>
@@ -990,7 +1285,7 @@
           </w:tcPr>
           <w:p>
             <w:r>
-              <w:t>The number of missing values allowed in the source interval(s) in order to produce a result.  If an analysis window is specified (default is to analyze full years), then missing values outside of the analysis window are not considered as missing.  Gaps at the end of the time series will be considered missing if within the analysis window.</w:t>
+              <w:t>Value needed by statistic.</w:t>
             </w:r>
           </w:p>
         </w:tc>
@@ -1000,7 +1295,7 @@
           </w:tcPr>
           <w:p>
             <w:r>
-              <w:t>Allow any number of missing values.</w:t>
+              <w:t>See the statistics table below.</w:t>
             </w:r>
           </w:p>
         </w:tc>
@@ -1023,23 +1318,21 @@
               <w:rPr>
                 <w:rStyle w:val="RTiSWDocLiteralText"/>
               </w:rPr>
-              <w:t>Minimum</w:t>
-            </w:r>
-          </w:p>
-          <w:p>
-            <w:pPr>
-              <w:rPr>
-                <w:rStyle w:val="RTiSWDocLiteralText"/>
-              </w:rPr>
-            </w:pPr>
-            <w:proofErr w:type="spellStart"/>
-            <w:r>
-              <w:rPr>
-                <w:rStyle w:val="RTiSWDocLiteralText"/>
-              </w:rPr>
-              <w:t>SampleSize</w:t>
-            </w:r>
-            <w:proofErr w:type="spellEnd"/>
+              <w:t>AllowMissing</w:t>
+            </w:r>
+          </w:p>
+          <w:p>
+            <w:pPr>
+              <w:rPr>
+                <w:rStyle w:val="RTiSWDocLiteralText"/>
+              </w:rPr>
+            </w:pPr>
+            <w:r>
+              <w:rPr>
+                <w:rStyle w:val="RTiSWDocLiteralText"/>
+              </w:rPr>
+              <w:t>Count</w:t>
+            </w:r>
           </w:p>
         </w:tc>
         <w:tc>
@@ -1048,7 +1341,7 @@
           </w:tcPr>
           <w:p>
             <w:r>
-              <w:t>The minimum sample size in order to compute the statistic.</w:t>
+              <w:t>The number of missing values allowed in the source interval(s) in order to produce a result.  If an analysis window is specified (default is to analyze full years), then missing values outside of the analysis window are not considered as missing.  Gaps at the end of the time series will be considered missing if within the analysis window.</w:t>
             </w:r>
           </w:p>
         </w:tc>
@@ -1058,7 +1351,7 @@
           </w:tcPr>
           <w:p>
             <w:r>
-              <w:t>No minimum, although the statistic may have requirements.</w:t>
+              <w:t>Allow any number of missing values.</w:t>
             </w:r>
           </w:p>
         </w:tc>
@@ -1077,14 +1370,25 @@
                 <w:rStyle w:val="RTiSWDocLiteralText"/>
               </w:rPr>
             </w:pPr>
-            <w:proofErr w:type="spellStart"/>
-            <w:r>
-              <w:rPr>
-                <w:rStyle w:val="RTiSWDocLiteralText"/>
-              </w:rPr>
-              <w:t>OutputYearType</w:t>
-            </w:r>
-            <w:proofErr w:type="spellEnd"/>
+            <w:r>
+              <w:rPr>
+                <w:rStyle w:val="RTiSWDocLiteralText"/>
+              </w:rPr>
+              <w:t>Minimum</w:t>
+            </w:r>
+          </w:p>
+          <w:p>
+            <w:pPr>
+              <w:rPr>
+                <w:rStyle w:val="RTiSWDocLiteralText"/>
+              </w:rPr>
+            </w:pPr>
+            <w:r>
+              <w:rPr>
+                <w:rStyle w:val="RTiSWDocLiteralText"/>
+              </w:rPr>
+              <w:t>SampleSize</w:t>
+            </w:r>
           </w:p>
         </w:tc>
         <w:tc>
@@ -1093,40 +1397,7 @@
           </w:tcPr>
           <w:p>
             <w:r>
-              <w:t xml:space="preserve">The output year type.  For example, an output year type of </w:t>
-            </w:r>
-            <w:proofErr w:type="spellStart"/>
-            <w:r>
-              <w:rPr>
-                <w:rStyle w:val="RTiSWDocLiteralText"/>
-              </w:rPr>
-              <w:t>NovToOct</w:t>
-            </w:r>
-            <w:proofErr w:type="spellEnd"/>
-            <w:r>
-              <w:t xml:space="preserve"> spans November of the previous calendar year to October of the current calendar year.  All other parameters should still be specified in calendar year and the </w:t>
-            </w:r>
-            <w:proofErr w:type="spellStart"/>
-            <w:r>
-              <w:rPr>
-                <w:rStyle w:val="RTiSWDocLiteralText"/>
-              </w:rPr>
-              <w:t>AnalysisWindowStart</w:t>
-            </w:r>
-            <w:proofErr w:type="spellEnd"/>
-            <w:r>
-              <w:t xml:space="preserve"> can have a month that is prior to the </w:t>
-            </w:r>
-            <w:proofErr w:type="spellStart"/>
-            <w:r>
-              <w:rPr>
-                <w:rStyle w:val="RTiSWDocLiteralText"/>
-              </w:rPr>
-              <w:t>AnalysisWindowEnd</w:t>
-            </w:r>
-            <w:proofErr w:type="spellEnd"/>
-            <w:r>
-              <w:t xml:space="preserve"> month.</w:t>
+              <w:t>The minimum sample size in order to compute the statistic.</w:t>
             </w:r>
           </w:p>
         </w:tc>
@@ -1135,16 +1406,8 @@
             <w:tcW w:w="2467" w:type="dxa"/>
           </w:tcPr>
           <w:p>
-            <w:pPr>
-              <w:rPr>
-                <w:rStyle w:val="RTiSWDocLiteralText"/>
-              </w:rPr>
-            </w:pPr>
-            <w:r>
-              <w:rPr>
-                <w:rStyle w:val="RTiSWDocLiteralText"/>
-              </w:rPr>
-              <w:t>Calendar</w:t>
+            <w:r>
+              <w:t>No minimum, although the statistic may have requirements.</w:t>
             </w:r>
           </w:p>
         </w:tc>
@@ -1163,14 +1426,12 @@
                 <w:rStyle w:val="RTiSWDocLiteralText"/>
               </w:rPr>
             </w:pPr>
-            <w:proofErr w:type="spellStart"/>
-            <w:r>
-              <w:rPr>
-                <w:rStyle w:val="RTiSWDocLiteralText"/>
-              </w:rPr>
-              <w:t>AnalysisStart</w:t>
-            </w:r>
-            <w:proofErr w:type="spellEnd"/>
+            <w:r>
+              <w:rPr>
+                <w:rStyle w:val="RTiSWDocLiteralText"/>
+              </w:rPr>
+              <w:t>OutputYearType</w:t>
+            </w:r>
           </w:p>
         </w:tc>
         <w:tc>
@@ -1179,26 +1440,34 @@
           </w:tcPr>
           <w:p>
             <w:r>
-              <w:t xml:space="preserve">The starting date/time for the analysis using calendar dates (e.g., 2001-01-01), with precision consistent with the time series interval.  This will limit the data being </w:t>
-            </w:r>
-            <w:r>
-              <w:lastRenderedPageBreak/>
-              <w:t>analyzed at the ends of the time series and controls the length of the output time series.  The analysis period is typically set to align with years consistent with the output year type.</w:t>
-            </w:r>
-            <w:r>
-              <w:t xml:space="preserve">  </w:t>
-            </w:r>
-            <w:r>
-              <w:t xml:space="preserve">Can specify using processor </w:t>
-            </w:r>
-            <w:r>
-              <w:rPr>
-                <w:rStyle w:val="RTiSWDocLiteralText"/>
-              </w:rPr>
-              <w:t>${Property}</w:t>
-            </w:r>
-            <w:r>
-              <w:t>.</w:t>
+              <w:t xml:space="preserve">The output year type.  For example, an output year type of </w:t>
+            </w:r>
+            <w:r>
+              <w:rPr>
+                <w:rStyle w:val="RTiSWDocLiteralText"/>
+              </w:rPr>
+              <w:t>NovToOct</w:t>
+            </w:r>
+            <w:r>
+              <w:t xml:space="preserve"> spans November of the previous calendar year to October of the current calendar year.  All other parameters should still be specified in calendar year and the </w:t>
+            </w:r>
+            <w:r>
+              <w:rPr>
+                <w:rStyle w:val="RTiSWDocLiteralText"/>
+              </w:rPr>
+              <w:t>AnalysisWindowStart</w:t>
+            </w:r>
+            <w:r>
+              <w:t xml:space="preserve"> can have a month that is prior to the </w:t>
+            </w:r>
+            <w:r>
+              <w:rPr>
+                <w:rStyle w:val="RTiSWDocLiteralText"/>
+              </w:rPr>
+              <w:t>AnalysisWindowEnd</w:t>
+            </w:r>
+            <w:r>
+              <w:t xml:space="preserve"> month.</w:t>
             </w:r>
           </w:p>
         </w:tc>
@@ -1207,9 +1476,16 @@
             <w:tcW w:w="2467" w:type="dxa"/>
           </w:tcPr>
           <w:p>
-            <w:r>
-              <w:lastRenderedPageBreak/>
-              <w:t>Analyze the full period, extending the period to include full years.</w:t>
+            <w:pPr>
+              <w:rPr>
+                <w:rStyle w:val="RTiSWDocLiteralText"/>
+              </w:rPr>
+            </w:pPr>
+            <w:r>
+              <w:rPr>
+                <w:rStyle w:val="RTiSWDocLiteralText"/>
+              </w:rPr>
+              <w:t>Calendar</w:t>
             </w:r>
           </w:p>
         </w:tc>
@@ -1228,15 +1504,13 @@
                 <w:rStyle w:val="RTiSWDocLiteralText"/>
               </w:rPr>
             </w:pPr>
-            <w:proofErr w:type="spellStart"/>
             <w:r>
               <w:rPr>
                 <w:rStyle w:val="RTiSWDocLiteralText"/>
               </w:rPr>
               <w:lastRenderedPageBreak/>
-              <w:t>AnalysisEnd</w:t>
-            </w:r>
-            <w:proofErr w:type="spellEnd"/>
+              <w:t>AnalysisStart</w:t>
+            </w:r>
           </w:p>
         </w:tc>
         <w:tc>
@@ -1245,21 +1519,10 @@
           </w:tcPr>
           <w:p>
             <w:r>
-              <w:t>The ending date/time for the analysis using calendar dates (e.g., 2001-01-01</w:t>
-            </w:r>
-            <w:proofErr w:type="gramStart"/>
-            <w:r>
-              <w:t>) ,</w:t>
-            </w:r>
-            <w:proofErr w:type="gramEnd"/>
-            <w:r>
-              <w:t xml:space="preserve"> with precision consistent with the time series interval.  This will limit the data being analyzed at the ends of the time series and controls the length of the output time series.  The analysis period is typically set to align with years consistent with the output year type.</w:t>
-            </w:r>
-            <w:r>
-              <w:t xml:space="preserve">  </w:t>
-            </w:r>
-            <w:r>
-              <w:t xml:space="preserve">Can specify using processor </w:t>
+              <w:t>The starting date/time for the analysis using calendar dates (e.g., 2001-01-01), with precision consistent with the time series interval.  This will limit the data being analyzed at the ends of the time series and controls the length of the output time series.  The analysis period is typically set to align with years consistent with the output year type.</w:t>
+            </w:r>
+            <w:r>
+              <w:t xml:space="preserve">  Can specify using processor </w:t>
             </w:r>
             <w:r>
               <w:rPr>
@@ -1295,33 +1558,14 @@
             <w:pPr>
               <w:rPr>
                 <w:rStyle w:val="RTiSWDocLiteralText"/>
-                <w:sz w:val="20"/>
-              </w:rPr>
-            </w:pPr>
-            <w:r>
-              <w:rPr>
-                <w:rStyle w:val="RTiSWDocLiteralText"/>
-                <w:sz w:val="20"/>
-              </w:rPr>
-              <w:t>Analysis</w:t>
-            </w:r>
-          </w:p>
-          <w:p>
-            <w:pPr>
-              <w:rPr>
-                <w:rStyle w:val="RTiSWDocLiteralText"/>
-                <w:sz w:val="20"/>
-              </w:rPr>
-            </w:pPr>
-            <w:proofErr w:type="spellStart"/>
-            <w:r>
-              <w:rPr>
-                <w:rStyle w:val="RTiSWDocLiteralText"/>
-                <w:sz w:val="20"/>
-              </w:rPr>
-              <w:t>WindowStart</w:t>
-            </w:r>
-            <w:proofErr w:type="spellEnd"/>
+              </w:rPr>
+            </w:pPr>
+            <w:r>
+              <w:rPr>
+                <w:rStyle w:val="RTiSWDocLiteralText"/>
+              </w:rPr>
+              <w:t>AnalysisEnd</w:t>
+            </w:r>
           </w:p>
         </w:tc>
         <w:tc>
@@ -1330,86 +1574,19 @@
           </w:tcPr>
           <w:p>
             <w:r>
-              <w:t xml:space="preserve">The calendar date/time for the analysis start within each year.  Specify using the format </w:t>
-            </w:r>
-            <w:r>
-              <w:rPr>
-                <w:rStyle w:val="RTiSWDocLiteralText"/>
-              </w:rPr>
-              <w:t>MM</w:t>
-            </w:r>
-            <w:r>
-              <w:t xml:space="preserve">, </w:t>
-            </w:r>
-            <w:r>
-              <w:rPr>
-                <w:rStyle w:val="RTiSWDocLiteralText"/>
-              </w:rPr>
-              <w:t>MM-DD</w:t>
-            </w:r>
-            <w:r>
-              <w:t xml:space="preserve">, </w:t>
-            </w:r>
-            <w:r>
-              <w:rPr>
-                <w:rStyle w:val="RTiSWDocLiteralText"/>
-              </w:rPr>
-              <w:t xml:space="preserve">MM-DD </w:t>
-            </w:r>
-            <w:proofErr w:type="spellStart"/>
-            <w:r>
-              <w:rPr>
-                <w:rStyle w:val="RTiSWDocLiteralText"/>
-              </w:rPr>
-              <w:t>hh</w:t>
-            </w:r>
-            <w:proofErr w:type="spellEnd"/>
-            <w:r>
-              <w:t xml:space="preserve">, or </w:t>
-            </w:r>
-            <w:r>
-              <w:rPr>
-                <w:rStyle w:val="RTiSWDocLiteralText"/>
-              </w:rPr>
-              <w:t xml:space="preserve">MM-DD </w:t>
-            </w:r>
-            <w:proofErr w:type="spellStart"/>
-            <w:r>
-              <w:rPr>
-                <w:rStyle w:val="RTiSWDocLiteralText"/>
-              </w:rPr>
-              <w:t>hh</w:t>
-            </w:r>
-            <w:r>
-              <w:rPr>
-                <w:rStyle w:val="RTiSWDocLiteralText"/>
-              </w:rPr>
-              <w:t>:</w:t>
-            </w:r>
-            <w:r>
-              <w:rPr>
-                <w:rStyle w:val="RTiSWDocLiteralText"/>
-              </w:rPr>
-              <w:t>mm</w:t>
-            </w:r>
-            <w:proofErr w:type="spellEnd"/>
-            <w:r>
-              <w:t xml:space="preserve">, consistent with the time series interval precision.  A year of </w:t>
-            </w:r>
-            <w:r>
-              <w:rPr>
-                <w:rStyle w:val="RTiSWDocLiteralText"/>
-              </w:rPr>
-              <w:t>2</w:t>
-            </w:r>
-            <w:r>
-              <w:rPr>
-                <w:rStyle w:val="RTiSWDocLiteralText"/>
-              </w:rPr>
-              <w:t>000</w:t>
-            </w:r>
-            <w:r>
-              <w:t xml:space="preserve"> will be used internally to parse the date/time.  Use this parameter to limit data processing within the year, for example to analyze only a season.   Data will be considered missing only if missing within this analysis window.  If specifying for other than calendar year, the analysis window start month may be greater than the analysis window end month.</w:t>
+              <w:t>The ending date/time for the analysis using calendar dates (e.g., 2001-01-01) , with precision consistent with the time series interval.  This will limit the data being analyzed at the ends of the time series and controls the length of the output time series.  The analysis period is typically set to align with years consistent with the output year type.</w:t>
+            </w:r>
+            <w:r>
+              <w:t xml:space="preserve">  Can specify using processor </w:t>
+            </w:r>
+            <w:r>
+              <w:rPr>
+                <w:rStyle w:val="RTiSWDocLiteralText"/>
+              </w:rPr>
+              <w:t>${Property}</w:t>
+            </w:r>
+            <w:r>
+              <w:t>.</w:t>
             </w:r>
           </w:p>
         </w:tc>
@@ -1419,7 +1596,7 @@
           </w:tcPr>
           <w:p>
             <w:r>
-              <w:t xml:space="preserve">Analyze the full year. </w:t>
+              <w:t>Analyze the full period, extending the period to include full years.</w:t>
             </w:r>
           </w:p>
         </w:tc>
@@ -1436,11 +1613,13 @@
             <w:pPr>
               <w:rPr>
                 <w:rStyle w:val="RTiSWDocLiteralText"/>
-              </w:rPr>
-            </w:pPr>
-            <w:r>
-              <w:rPr>
-                <w:rStyle w:val="RTiSWDocLiteralText"/>
+                <w:sz w:val="20"/>
+              </w:rPr>
+            </w:pPr>
+            <w:r>
+              <w:rPr>
+                <w:rStyle w:val="RTiSWDocLiteralText"/>
+                <w:sz w:val="20"/>
               </w:rPr>
               <w:t>Analysis</w:t>
             </w:r>
@@ -1449,16 +1628,16 @@
             <w:pPr>
               <w:rPr>
                 <w:rStyle w:val="RTiSWDocLiteralText"/>
-              </w:rPr>
-            </w:pPr>
-            <w:proofErr w:type="spellStart"/>
-            <w:r>
-              <w:rPr>
-                <w:rStyle w:val="RTiSWDocLiteralText"/>
-              </w:rPr>
-              <w:t>WindowEnd</w:t>
-            </w:r>
-            <w:proofErr w:type="spellEnd"/>
+                <w:sz w:val="20"/>
+              </w:rPr>
+            </w:pPr>
+            <w:r>
+              <w:rPr>
+                <w:rStyle w:val="RTiSWDocLiteralText"/>
+                <w:sz w:val="20"/>
+              </w:rPr>
+              <w:t>WindowStart</w:t>
+            </w:r>
           </w:p>
         </w:tc>
         <w:tc>
@@ -1467,18 +1646,82 @@
           </w:tcPr>
           <w:p>
             <w:r>
-              <w:t xml:space="preserve">Specify date/time for the analysis end within each year.  See </w:t>
-            </w:r>
-            <w:proofErr w:type="spellStart"/>
-            <w:r>
-              <w:rPr>
-                <w:rStyle w:val="RTiSWDocLiteralText"/>
-              </w:rPr>
-              <w:t>AnalysisWindowStart</w:t>
-            </w:r>
-            <w:proofErr w:type="spellEnd"/>
-            <w:r>
-              <w:t xml:space="preserve"> for details.</w:t>
+              <w:t xml:space="preserve">The calendar date/time for the analysis start within each year.  Specify using the format </w:t>
+            </w:r>
+            <w:r>
+              <w:rPr>
+                <w:rStyle w:val="RTiSWDocLiteralText"/>
+              </w:rPr>
+              <w:t>MM</w:t>
+            </w:r>
+            <w:r>
+              <w:t xml:space="preserve">, </w:t>
+            </w:r>
+            <w:r>
+              <w:rPr>
+                <w:rStyle w:val="RTiSWDocLiteralText"/>
+              </w:rPr>
+              <w:t>MM-DD</w:t>
+            </w:r>
+            <w:r>
+              <w:t xml:space="preserve">, </w:t>
+            </w:r>
+            <w:r>
+              <w:rPr>
+                <w:rStyle w:val="RTiSWDocLiteralText"/>
+              </w:rPr>
+              <w:t xml:space="preserve">MM-DD </w:t>
+            </w:r>
+            <w:r>
+              <w:rPr>
+                <w:rStyle w:val="RTiSWDocLiteralText"/>
+              </w:rPr>
+              <w:t>hh</w:t>
+            </w:r>
+            <w:r>
+              <w:t xml:space="preserve">, or </w:t>
+            </w:r>
+            <w:r>
+              <w:rPr>
+                <w:rStyle w:val="RTiSWDocLiteralText"/>
+              </w:rPr>
+              <w:t xml:space="preserve">MM-DD </w:t>
+            </w:r>
+            <w:r>
+              <w:rPr>
+                <w:rStyle w:val="RTiSWDocLiteralText"/>
+              </w:rPr>
+              <w:t>hh</w:t>
+            </w:r>
+            <w:r>
+              <w:rPr>
+                <w:rStyle w:val="RTiSWDocLiteralText"/>
+              </w:rPr>
+              <w:t>:</w:t>
+            </w:r>
+            <w:r>
+              <w:rPr>
+                <w:rStyle w:val="RTiSWDocLiteralText"/>
+              </w:rPr>
+              <w:t>mm</w:t>
+            </w:r>
+            <w:r>
+              <w:t xml:space="preserve">, consistent with the time series interval precision.  A year of </w:t>
+            </w:r>
+            <w:r>
+              <w:rPr>
+                <w:rStyle w:val="RTiSWDocLiteralText"/>
+              </w:rPr>
+              <w:t>2</w:t>
+            </w:r>
+            <w:r>
+              <w:rPr>
+                <w:rStyle w:val="RTiSWDocLiteralText"/>
+              </w:rPr>
+              <w:t>000</w:t>
+            </w:r>
+            <w:r>
+              <w:t xml:space="preserve"> will be used internally to parse the date/time.  Use this parameter to limit data processing within the year, for example to analyze only a season.   Data will be considered missing only if missing within this analysis window.  If specifying for other than calendar year, the analysis window start month may be greater than the analysis window end month.</w:t>
             </w:r>
           </w:p>
         </w:tc>
@@ -1488,7 +1731,7 @@
           </w:tcPr>
           <w:p>
             <w:r>
-              <w:t>Analyze the full year.</w:t>
+              <w:t xml:space="preserve">Analyze the full year. </w:t>
             </w:r>
           </w:p>
         </w:tc>
@@ -1507,14 +1750,77 @@
                 <w:rStyle w:val="RTiSWDocLiteralText"/>
               </w:rPr>
             </w:pPr>
-            <w:proofErr w:type="spellStart"/>
+            <w:r>
+              <w:rPr>
+                <w:rStyle w:val="RTiSWDocLiteralText"/>
+              </w:rPr>
+              <w:t>Analysis</w:t>
+            </w:r>
+          </w:p>
+          <w:p>
+            <w:pPr>
+              <w:rPr>
+                <w:rStyle w:val="RTiSWDocLiteralText"/>
+              </w:rPr>
+            </w:pPr>
+            <w:r>
+              <w:rPr>
+                <w:rStyle w:val="RTiSWDocLiteralText"/>
+              </w:rPr>
+              <w:t>WindowEnd</w:t>
+            </w:r>
+          </w:p>
+        </w:tc>
+        <w:tc>
+          <w:tcPr>
+            <w:tcW w:w="5280" w:type="dxa"/>
+          </w:tcPr>
+          <w:p>
+            <w:r>
+              <w:t xml:space="preserve">Specify date/time for the analysis end within each year.  See </w:t>
+            </w:r>
+            <w:r>
+              <w:rPr>
+                <w:rStyle w:val="RTiSWDocLiteralText"/>
+              </w:rPr>
+              <w:t>AnalysisWindowStart</w:t>
+            </w:r>
+            <w:r>
+              <w:t xml:space="preserve"> for details.</w:t>
+            </w:r>
+          </w:p>
+        </w:tc>
+        <w:tc>
+          <w:tcPr>
+            <w:tcW w:w="2467" w:type="dxa"/>
+          </w:tcPr>
+          <w:p>
+            <w:r>
+              <w:t>Analyze the full year.</w:t>
+            </w:r>
+          </w:p>
+        </w:tc>
+      </w:tr>
+      <w:tr>
+        <w:trPr>
+          <w:jc w:val="center"/>
+        </w:trPr>
+        <w:tc>
+          <w:tcPr>
+            <w:tcW w:w="2148" w:type="dxa"/>
+          </w:tcPr>
+          <w:p>
+            <w:pPr>
+              <w:rPr>
+                <w:rStyle w:val="RTiSWDocLiteralText"/>
+              </w:rPr>
+            </w:pPr>
             <w:r>
               <w:rPr>
                 <w:rStyle w:val="RTiSWDocLiteralText"/>
               </w:rPr>
               <w:t>SearchStart</w:t>
             </w:r>
-            <w:proofErr w:type="spellEnd"/>
           </w:p>
         </w:tc>
         <w:tc>
@@ -1549,14 +1855,12 @@
               </w:rPr>
               <w:t xml:space="preserve">MM-DD </w:t>
             </w:r>
-            <w:proofErr w:type="spellStart"/>
             <w:r>
               <w:rPr>
                 <w:rStyle w:val="RTiSWDocLiteralText"/>
               </w:rPr>
               <w:t>hh</w:t>
             </w:r>
-            <w:proofErr w:type="spellEnd"/>
             <w:r>
               <w:t xml:space="preserve">, or </w:t>
             </w:r>
@@ -1566,7 +1870,6 @@
               </w:rPr>
               <w:t xml:space="preserve">MM-DD </w:t>
             </w:r>
-            <w:proofErr w:type="spellStart"/>
             <w:r>
               <w:rPr>
                 <w:rStyle w:val="RTiSWDocLiteralText"/>
@@ -1585,7 +1888,6 @@
               </w:rPr>
               <w:t>mm</w:t>
             </w:r>
-            <w:proofErr w:type="spellEnd"/>
             <w:r>
               <w:t xml:space="preserve">, consistent with the time series interval precision.  A year of </w:t>
             </w:r>
@@ -1604,47 +1906,29 @@
             <w:r>
               <w:t xml:space="preserve"> will be used internally to parse the date/time.  This parameter is useful in cases where the processing considers seasonal aspects of the analysis window; for example, use when determining frost dates (when temperature is less than or equal to freezing) to ensure that the search starts from the middle of the normal growing season.  Searches move forward in time except for the following statistics, in which case </w:t>
             </w:r>
-            <w:proofErr w:type="spellStart"/>
             <w:r>
               <w:rPr>
                 <w:rStyle w:val="RTiSWDocLiteralText"/>
               </w:rPr>
               <w:t>SearchStart</w:t>
             </w:r>
-            <w:proofErr w:type="spellEnd"/>
             <w:r>
               <w:t xml:space="preserve"> will be the start of the search window, but will be the last value checked:  </w:t>
             </w:r>
-            <w:proofErr w:type="spellStart"/>
-            <w:r>
-              <w:rPr>
-                <w:rStyle w:val="RTiSWDocLiteralText"/>
-              </w:rPr>
-              <w:t>DayOfLast</w:t>
-            </w:r>
-            <w:proofErr w:type="spellEnd"/>
-            <w:r>
-              <w:rPr>
-                <w:rStyle w:val="RTiSWDocLiteralText"/>
-              </w:rPr>
-              <w:t>*</w:t>
+            <w:r>
+              <w:rPr>
+                <w:rStyle w:val="RTiSWDocLiteralText"/>
+              </w:rPr>
+              <w:t>DayOfLast*</w:t>
             </w:r>
             <w:r>
               <w:t xml:space="preserve">, </w:t>
             </w:r>
-            <w:proofErr w:type="spellStart"/>
-            <w:r>
-              <w:rPr>
-                <w:rStyle w:val="RTiSWDocLiteralText"/>
-              </w:rPr>
-              <w:t>MonthOfLast</w:t>
-            </w:r>
-            <w:proofErr w:type="spellEnd"/>
-            <w:r>
-              <w:rPr>
-                <w:rStyle w:val="RTiSWDocLiteralText"/>
-              </w:rPr>
-              <w:t>*</w:t>
+            <w:r>
+              <w:rPr>
+                <w:rStyle w:val="RTiSWDocLiteralText"/>
+              </w:rPr>
+              <w:t>MonthOfLast*</w:t>
             </w:r>
             <w:r>
               <w:t>.</w:t>
@@ -1659,39 +1943,236 @@
             <w:r>
               <w:t xml:space="preserve">Use the analysis window start and end.  Search forward for most statistics.  Search backward for </w:t>
             </w:r>
-            <w:proofErr w:type="spellStart"/>
-            <w:r>
-              <w:rPr>
-                <w:rStyle w:val="RTiSWDocLiteralText"/>
-              </w:rPr>
-              <w:t>DayOfLast</w:t>
-            </w:r>
-            <w:proofErr w:type="spellEnd"/>
-            <w:r>
-              <w:rPr>
-                <w:rStyle w:val="RTiSWDocLiteralText"/>
-              </w:rPr>
-              <w:t>*</w:t>
+            <w:r>
+              <w:rPr>
+                <w:rStyle w:val="RTiSWDocLiteralText"/>
+              </w:rPr>
+              <w:t>DayOfLast*</w:t>
             </w:r>
             <w:r>
               <w:t xml:space="preserve"> and </w:t>
             </w:r>
-            <w:proofErr w:type="spellStart"/>
-            <w:r>
-              <w:rPr>
-                <w:rStyle w:val="RTiSWDocLiteralText"/>
-              </w:rPr>
-              <w:t>MonthOfLast</w:t>
-            </w:r>
-            <w:proofErr w:type="spellEnd"/>
-            <w:r>
-              <w:rPr>
-                <w:rStyle w:val="RTiSWDocLiteralText"/>
-              </w:rPr>
-              <w:t>*</w:t>
+            <w:r>
+              <w:rPr>
+                <w:rStyle w:val="RTiSWDocLiteralText"/>
+              </w:rPr>
+              <w:t>MonthOfLast*</w:t>
             </w:r>
             <w:r>
               <w:t xml:space="preserve"> statistics.</w:t>
+            </w:r>
+          </w:p>
+        </w:tc>
+      </w:tr>
+      <w:tr>
+        <w:trPr>
+          <w:jc w:val="center"/>
+        </w:trPr>
+        <w:tc>
+          <w:tcPr>
+            <w:tcW w:w="2148" w:type="dxa"/>
+          </w:tcPr>
+          <w:p>
+            <w:pPr>
+              <w:rPr>
+                <w:rStyle w:val="RTiSWDocLiteralText"/>
+              </w:rPr>
+            </w:pPr>
+            <w:r>
+              <w:rPr>
+                <w:rStyle w:val="RTiSWDocLiteralText"/>
+              </w:rPr>
+              <w:t>Alias</w:t>
+            </w:r>
+          </w:p>
+        </w:tc>
+        <w:tc>
+          <w:tcPr>
+            <w:tcW w:w="5280" w:type="dxa"/>
+          </w:tcPr>
+          <w:p>
+            <w:r>
+              <w:t xml:space="preserve">The alias to assign to the time series, as a literal string or using the special formatting characters listed by the command editor.  The alias is a short identifier used by other commands to locate time series for processing, as an alternative to the time series identifier (TSID).  Can specify using processor </w:t>
+            </w:r>
+            <w:r>
+              <w:rPr>
+                <w:rStyle w:val="RTiSWDocLiteralText"/>
+              </w:rPr>
+              <w:t>${Property}</w:t>
+            </w:r>
+            <w:r>
+              <w:t>.</w:t>
+            </w:r>
+          </w:p>
+        </w:tc>
+        <w:tc>
+          <w:tcPr>
+            <w:tcW w:w="2467" w:type="dxa"/>
+          </w:tcPr>
+          <w:p>
+            <w:r>
+              <w:t>None – must be specified.</w:t>
+            </w:r>
+          </w:p>
+        </w:tc>
+      </w:tr>
+      <w:tr>
+        <w:trPr>
+          <w:jc w:val="center"/>
+        </w:trPr>
+        <w:tc>
+          <w:tcPr>
+            <w:tcW w:w="2148" w:type="dxa"/>
+          </w:tcPr>
+          <w:p>
+            <w:pPr>
+              <w:rPr>
+                <w:rStyle w:val="RTiSWDocLiteralText"/>
+              </w:rPr>
+            </w:pPr>
+            <w:r>
+              <w:rPr>
+                <w:rStyle w:val="RTiSWDocLiteralText"/>
+              </w:rPr>
+              <w:lastRenderedPageBreak/>
+              <w:t>NewTSID</w:t>
+            </w:r>
+          </w:p>
+        </w:tc>
+        <w:tc>
+          <w:tcPr>
+            <w:tcW w:w="5280" w:type="dxa"/>
+          </w:tcPr>
+          <w:p>
+            <w:r>
+              <w:t xml:space="preserve">The time series identifier to be assigned to the new time series, which is useful to avoid confusion with the original time series.  Can specify using processor </w:t>
+            </w:r>
+            <w:r>
+              <w:rPr>
+                <w:rStyle w:val="RTiSWDocLiteralText"/>
+              </w:rPr>
+              <w:t>${Property}</w:t>
+            </w:r>
+            <w:r>
+              <w:t>.</w:t>
+            </w:r>
+          </w:p>
+        </w:tc>
+        <w:tc>
+          <w:tcPr>
+            <w:tcW w:w="2467" w:type="dxa"/>
+          </w:tcPr>
+          <w:p>
+            <w:r>
+              <w:t xml:space="preserve">Use the same identifier as the original time series, with an interval of </w:t>
+            </w:r>
+            <w:r>
+              <w:rPr>
+                <w:rStyle w:val="RTiSWDocLiteralText"/>
+              </w:rPr>
+              <w:t>Year</w:t>
+            </w:r>
+            <w:r>
+              <w:t xml:space="preserve"> and a scenario matching the statistic.</w:t>
+            </w:r>
+          </w:p>
+        </w:tc>
+      </w:tr>
+      <w:tr>
+        <w:trPr>
+          <w:jc w:val="center"/>
+        </w:trPr>
+        <w:tc>
+          <w:tcPr>
+            <w:tcW w:w="2148" w:type="dxa"/>
+          </w:tcPr>
+          <w:p>
+            <w:pPr>
+              <w:rPr>
+                <w:rStyle w:val="RTiSWDocLiteralText"/>
+              </w:rPr>
+            </w:pPr>
+            <w:r>
+              <w:rPr>
+                <w:rStyle w:val="RTiSWDocLiteralText"/>
+              </w:rPr>
+              <w:t>NewEnsembleID</w:t>
+            </w:r>
+          </w:p>
+        </w:tc>
+        <w:tc>
+          <w:tcPr>
+            <w:tcW w:w="5280" w:type="dxa"/>
+          </w:tcPr>
+          <w:p>
+            <w:r>
+              <w:t>New ensemble identifier for results.</w:t>
+            </w:r>
+          </w:p>
+        </w:tc>
+        <w:tc>
+          <w:tcPr>
+            <w:tcW w:w="2467" w:type="dxa"/>
+          </w:tcPr>
+          <w:p>
+            <w:r>
+              <w:t>Ensemble is not output.</w:t>
+            </w:r>
+          </w:p>
+        </w:tc>
+      </w:tr>
+      <w:tr>
+        <w:trPr>
+          <w:jc w:val="center"/>
+        </w:trPr>
+        <w:tc>
+          <w:tcPr>
+            <w:tcW w:w="2148" w:type="dxa"/>
+          </w:tcPr>
+          <w:p>
+            <w:pPr>
+              <w:rPr>
+                <w:rStyle w:val="RTiSWDocLiteralText"/>
+              </w:rPr>
+            </w:pPr>
+            <w:r>
+              <w:rPr>
+                <w:rStyle w:val="RTiSWDocLiteralText"/>
+              </w:rPr>
+              <w:t>NewEnsemble</w:t>
+            </w:r>
+          </w:p>
+          <w:p>
+            <w:pPr>
+              <w:rPr>
+                <w:rStyle w:val="RTiSWDocLiteralText"/>
+              </w:rPr>
+            </w:pPr>
+            <w:r>
+              <w:rPr>
+                <w:rStyle w:val="RTiSWDocLiteralText"/>
+              </w:rPr>
+              <w:t>Name</w:t>
+            </w:r>
+          </w:p>
+        </w:tc>
+        <w:tc>
+          <w:tcPr>
+            <w:tcW w:w="5280" w:type="dxa"/>
+          </w:tcPr>
+          <w:p>
+            <w:r>
+              <w:t>Name for new ensemble.</w:t>
+            </w:r>
+          </w:p>
+        </w:tc>
+        <w:tc>
+          <w:tcPr>
+            <w:tcW w:w="2467" w:type="dxa"/>
+          </w:tcPr>
+          <w:p>
+            <w:r>
+              <w:t>Ensemble is not output.</w:t>
             </w:r>
           </w:p>
         </w:tc>
@@ -1729,42 +2210,24 @@
         </w:rPr>
         <w:t xml:space="preserve">The following statistics are computed from a sample determined using the analysis window.  If no analysis window is specified, then the default is to analyze complete years, where the years correspond to the </w:t>
       </w:r>
-      <w:proofErr w:type="spellStart"/>
       <w:r>
         <w:rPr>
           <w:rStyle w:val="RTiSWDocLiteralText"/>
         </w:rPr>
         <w:t>OutputYearType</w:t>
       </w:r>
-      <w:proofErr w:type="spellEnd"/>
       <w:r>
         <w:rPr>
           <w:color w:val="000000"/>
         </w:rPr>
         <w:t xml:space="preserve">.  For example, for </w:t>
       </w:r>
-      <w:proofErr w:type="spellStart"/>
       <w:r>
         <w:rPr>
           <w:rStyle w:val="RTiSWDocLiteralText"/>
         </w:rPr>
-        <w:t>OutputYearType</w:t>
-      </w:r>
-      <w:proofErr w:type="spellEnd"/>
-      <w:r>
-        <w:rPr>
-          <w:rStyle w:val="RTiSWDocLiteralText"/>
-        </w:rPr>
-        <w:t>=</w:t>
-      </w:r>
-      <w:proofErr w:type="spellStart"/>
-      <w:r>
-        <w:rPr>
-          <w:rStyle w:val="RTiSWDocLiteralText"/>
-        </w:rPr>
-        <w:t>NovToDec</w:t>
-      </w:r>
-      <w:proofErr w:type="spellEnd"/>
+        <w:t>OutputYearType=NovToDec</w:t>
+      </w:r>
       <w:r>
         <w:rPr>
           <w:color w:val="000000"/>
@@ -1813,7 +2276,6 @@
               <w:pStyle w:val="RTiSWDocTableHeading"/>
             </w:pPr>
             <w:r>
-              <w:lastRenderedPageBreak/>
               <w:t>Statistic</w:t>
             </w:r>
           </w:p>
@@ -1861,14 +2323,12 @@
                 <w:rStyle w:val="RTiSWDocLiteralText"/>
               </w:rPr>
             </w:pPr>
-            <w:proofErr w:type="spellStart"/>
             <w:r>
               <w:rPr>
                 <w:rStyle w:val="RTiSWDocLiteralText"/>
               </w:rPr>
               <w:t>DayOfCentroid</w:t>
             </w:r>
-            <w:proofErr w:type="spellEnd"/>
           </w:p>
         </w:tc>
         <w:tc>
@@ -1877,20 +2337,7 @@
           </w:tcPr>
           <w:p>
             <w:r>
-              <w:t xml:space="preserve">The day of the year (1-366) that is the centroid of the values, computed as </w:t>
-            </w:r>
-            <w:proofErr w:type="gramStart"/>
-            <w:r>
-              <w:t>sum(</w:t>
-            </w:r>
-            <w:proofErr w:type="spellStart"/>
-            <w:proofErr w:type="gramEnd"/>
-            <w:r>
-              <w:t>DayOfYear</w:t>
-            </w:r>
-            <w:proofErr w:type="spellEnd"/>
-            <w:r>
-              <w:t>*value)/sum(values).</w:t>
+              <w:t>The day of the year (1-366) that is the centroid of the values, computed as sum(DayOfYear*value)/sum(values).</w:t>
             </w:r>
           </w:p>
         </w:tc>
@@ -1927,14 +2374,12 @@
                 <w:rStyle w:val="RTiSWDocLiteralText"/>
               </w:rPr>
             </w:pPr>
-            <w:proofErr w:type="spellStart"/>
             <w:r>
               <w:rPr>
                 <w:rStyle w:val="RTiSWDocLiteralText"/>
               </w:rPr>
               <w:t>DayOfFirstGE</w:t>
             </w:r>
-            <w:proofErr w:type="spellEnd"/>
           </w:p>
         </w:tc>
         <w:tc>
@@ -1953,14 +2398,12 @@
             <w:r>
               <w:t xml:space="preserve">, relative to the start of the </w:t>
             </w:r>
-            <w:proofErr w:type="spellStart"/>
             <w:r>
               <w:rPr>
                 <w:rStyle w:val="RTiSWDocLiteralText"/>
               </w:rPr>
               <w:t>OutputYearType</w:t>
             </w:r>
-            <w:proofErr w:type="spellEnd"/>
             <w:r>
               <w:t xml:space="preserve">) for the first data value </w:t>
             </w:r>
@@ -1970,14 +2413,12 @@
               </w:rPr>
               <w:t xml:space="preserve">&gt;= </w:t>
             </w:r>
-            <w:proofErr w:type="spellStart"/>
-            <w:r>
-              <w:rPr>
-                <w:rStyle w:val="RTiSWDocLiteralText"/>
-              </w:rPr>
-              <w:t>TestValue</w:t>
-            </w:r>
-            <w:proofErr w:type="spellEnd"/>
+            <w:r>
+              <w:rPr>
+                <w:rStyle w:val="RTiSWDocLiteralText"/>
+              </w:rPr>
+              <w:t>Value1</w:t>
+            </w:r>
             <w:r>
               <w:t xml:space="preserve">.  Searches start at the start of the </w:t>
             </w:r>
@@ -2040,14 +2481,12 @@
                 <w:rStyle w:val="RTiSWDocLiteralText"/>
               </w:rPr>
             </w:pPr>
-            <w:proofErr w:type="spellStart"/>
             <w:r>
               <w:rPr>
                 <w:rStyle w:val="RTiSWDocLiteralText"/>
               </w:rPr>
               <w:t>DayOfFirstGT</w:t>
             </w:r>
-            <w:proofErr w:type="spellEnd"/>
           </w:p>
         </w:tc>
         <w:tc>
@@ -2058,25 +2497,21 @@
             <w:r>
               <w:t xml:space="preserve">Similar to </w:t>
             </w:r>
-            <w:proofErr w:type="spellStart"/>
             <w:r>
               <w:rPr>
                 <w:rStyle w:val="RTiSWDocLiteralText"/>
               </w:rPr>
               <w:t>DayOfFirstGE</w:t>
             </w:r>
-            <w:proofErr w:type="spellEnd"/>
             <w:r>
               <w:t xml:space="preserve">, for values &gt; </w:t>
             </w:r>
-            <w:proofErr w:type="spellStart"/>
-            <w:r>
-              <w:rPr>
-                <w:rStyle w:val="RTiSWDocLiteralText"/>
-              </w:rPr>
-              <w:t>TestValue</w:t>
-            </w:r>
-            <w:proofErr w:type="spellEnd"/>
+            <w:r>
+              <w:rPr>
+                <w:rStyle w:val="RTiSWDocLiteralText"/>
+              </w:rPr>
+              <w:t>Value1</w:t>
+            </w:r>
             <w:r>
               <w:t>.</w:t>
             </w:r>
@@ -2115,14 +2550,12 @@
                 <w:rStyle w:val="RTiSWDocLiteralText"/>
               </w:rPr>
             </w:pPr>
-            <w:proofErr w:type="spellStart"/>
             <w:r>
               <w:rPr>
                 <w:rStyle w:val="RTiSWDocLiteralText"/>
               </w:rPr>
               <w:t>DayOfFirstLE</w:t>
             </w:r>
-            <w:proofErr w:type="spellEnd"/>
           </w:p>
         </w:tc>
         <w:tc>
@@ -2133,25 +2566,21 @@
             <w:r>
               <w:t xml:space="preserve">Similar to </w:t>
             </w:r>
-            <w:proofErr w:type="spellStart"/>
             <w:r>
               <w:rPr>
                 <w:rStyle w:val="RTiSWDocLiteralText"/>
               </w:rPr>
               <w:t>DayOfFirstGE</w:t>
             </w:r>
-            <w:proofErr w:type="spellEnd"/>
             <w:r>
               <w:t xml:space="preserve">, for values &lt;= </w:t>
             </w:r>
-            <w:proofErr w:type="spellStart"/>
-            <w:r>
-              <w:rPr>
-                <w:rStyle w:val="RTiSWDocLiteralText"/>
-              </w:rPr>
-              <w:t>TestValue</w:t>
-            </w:r>
-            <w:proofErr w:type="spellEnd"/>
+            <w:r>
+              <w:rPr>
+                <w:rStyle w:val="RTiSWDocLiteralText"/>
+              </w:rPr>
+              <w:t>Value1</w:t>
+            </w:r>
             <w:r>
               <w:t>.</w:t>
             </w:r>
@@ -2190,14 +2619,12 @@
                 <w:rStyle w:val="RTiSWDocLiteralText"/>
               </w:rPr>
             </w:pPr>
-            <w:proofErr w:type="spellStart"/>
             <w:r>
               <w:rPr>
                 <w:rStyle w:val="RTiSWDocLiteralText"/>
               </w:rPr>
               <w:t>DayOfFirstLT</w:t>
             </w:r>
-            <w:proofErr w:type="spellEnd"/>
           </w:p>
         </w:tc>
         <w:tc>
@@ -2208,25 +2635,21 @@
             <w:r>
               <w:t xml:space="preserve">Similar to </w:t>
             </w:r>
-            <w:proofErr w:type="spellStart"/>
             <w:r>
               <w:rPr>
                 <w:rStyle w:val="RTiSWDocLiteralText"/>
               </w:rPr>
               <w:t>DayOfFirstGE</w:t>
             </w:r>
-            <w:proofErr w:type="spellEnd"/>
             <w:r>
               <w:t xml:space="preserve">, for values &lt; </w:t>
             </w:r>
-            <w:proofErr w:type="spellStart"/>
-            <w:r>
-              <w:rPr>
-                <w:rStyle w:val="RTiSWDocLiteralText"/>
-              </w:rPr>
-              <w:t>TestValue</w:t>
-            </w:r>
-            <w:proofErr w:type="spellEnd"/>
+            <w:r>
+              <w:rPr>
+                <w:rStyle w:val="RTiSWDocLiteralText"/>
+              </w:rPr>
+              <w:t>Value1</w:t>
+            </w:r>
             <w:r>
               <w:t>.</w:t>
             </w:r>
@@ -2265,14 +2688,12 @@
                 <w:rStyle w:val="RTiSWDocLiteralText"/>
               </w:rPr>
             </w:pPr>
-            <w:proofErr w:type="spellStart"/>
             <w:r>
               <w:rPr>
                 <w:rStyle w:val="RTiSWDocLiteralText"/>
               </w:rPr>
               <w:t>DayOfLastGE</w:t>
             </w:r>
-            <w:proofErr w:type="spellEnd"/>
           </w:p>
         </w:tc>
         <w:tc>
@@ -2291,14 +2712,12 @@
             <w:r>
               <w:t xml:space="preserve">, relative to the start of the </w:t>
             </w:r>
-            <w:proofErr w:type="spellStart"/>
             <w:r>
               <w:rPr>
                 <w:rStyle w:val="RTiSWDocLiteralText"/>
               </w:rPr>
               <w:t>OutputYearType</w:t>
             </w:r>
-            <w:proofErr w:type="spellEnd"/>
             <w:r>
               <w:t xml:space="preserve">) for the last data value </w:t>
             </w:r>
@@ -2308,14 +2727,12 @@
               </w:rPr>
               <w:t xml:space="preserve">&gt;= </w:t>
             </w:r>
-            <w:proofErr w:type="spellStart"/>
-            <w:r>
-              <w:rPr>
-                <w:rStyle w:val="RTiSWDocLiteralText"/>
-              </w:rPr>
-              <w:t>TestValue</w:t>
-            </w:r>
-            <w:proofErr w:type="spellEnd"/>
+            <w:r>
+              <w:rPr>
+                <w:rStyle w:val="RTiSWDocLiteralText"/>
+              </w:rPr>
+              <w:t>Value1</w:t>
+            </w:r>
             <w:r>
               <w:t>.  Searches start at the</w:t>
             </w:r>
@@ -2360,14 +2777,12 @@
                 <w:rStyle w:val="RTiSWDocLiteralText"/>
               </w:rPr>
             </w:pPr>
-            <w:proofErr w:type="spellStart"/>
             <w:r>
               <w:rPr>
                 <w:rStyle w:val="RTiSWDocLiteralText"/>
               </w:rPr>
               <w:t>DayOfLastGT</w:t>
             </w:r>
-            <w:proofErr w:type="spellEnd"/>
           </w:p>
         </w:tc>
         <w:tc>
@@ -2378,25 +2793,21 @@
             <w:r>
               <w:t xml:space="preserve">Similar to </w:t>
             </w:r>
-            <w:proofErr w:type="spellStart"/>
             <w:r>
               <w:rPr>
                 <w:rStyle w:val="RTiSWDocLiteralText"/>
               </w:rPr>
               <w:t>DayOfLastGE</w:t>
             </w:r>
-            <w:proofErr w:type="spellEnd"/>
             <w:r>
               <w:t xml:space="preserve">, for values &gt; </w:t>
             </w:r>
-            <w:proofErr w:type="spellStart"/>
-            <w:r>
-              <w:rPr>
-                <w:rStyle w:val="RTiSWDocLiteralText"/>
-              </w:rPr>
-              <w:t>TestValue</w:t>
-            </w:r>
-            <w:proofErr w:type="spellEnd"/>
+            <w:r>
+              <w:rPr>
+                <w:rStyle w:val="RTiSWDocLiteralText"/>
+              </w:rPr>
+              <w:t>Value1</w:t>
+            </w:r>
             <w:r>
               <w:t>.</w:t>
             </w:r>
@@ -2435,14 +2846,12 @@
                 <w:rStyle w:val="RTiSWDocLiteralText"/>
               </w:rPr>
             </w:pPr>
-            <w:proofErr w:type="spellStart"/>
             <w:r>
               <w:rPr>
                 <w:rStyle w:val="RTiSWDocLiteralText"/>
               </w:rPr>
               <w:t>DayOfLastLE</w:t>
             </w:r>
-            <w:proofErr w:type="spellEnd"/>
           </w:p>
         </w:tc>
         <w:tc>
@@ -2453,25 +2862,21 @@
             <w:r>
               <w:t xml:space="preserve">Similar to </w:t>
             </w:r>
-            <w:proofErr w:type="spellStart"/>
             <w:r>
               <w:rPr>
                 <w:rStyle w:val="RTiSWDocLiteralText"/>
               </w:rPr>
               <w:t>DayOfLastGE</w:t>
             </w:r>
-            <w:proofErr w:type="spellEnd"/>
             <w:r>
               <w:t xml:space="preserve">, for values &lt;= </w:t>
             </w:r>
-            <w:proofErr w:type="spellStart"/>
-            <w:r>
-              <w:rPr>
-                <w:rStyle w:val="RTiSWDocLiteralText"/>
-              </w:rPr>
-              <w:t>TestValue</w:t>
-            </w:r>
-            <w:proofErr w:type="spellEnd"/>
+            <w:r>
+              <w:rPr>
+                <w:rStyle w:val="RTiSWDocLiteralText"/>
+              </w:rPr>
+              <w:t>Value1</w:t>
+            </w:r>
             <w:r>
               <w:t>.</w:t>
             </w:r>
@@ -2510,14 +2915,12 @@
                 <w:rStyle w:val="RTiSWDocLiteralText"/>
               </w:rPr>
             </w:pPr>
-            <w:proofErr w:type="spellStart"/>
             <w:r>
               <w:rPr>
                 <w:rStyle w:val="RTiSWDocLiteralText"/>
               </w:rPr>
               <w:t>DayOfLastLT</w:t>
             </w:r>
-            <w:proofErr w:type="spellEnd"/>
           </w:p>
         </w:tc>
         <w:tc>
@@ -2528,25 +2931,21 @@
             <w:r>
               <w:t xml:space="preserve">Similar to </w:t>
             </w:r>
-            <w:proofErr w:type="spellStart"/>
             <w:r>
               <w:rPr>
                 <w:rStyle w:val="RTiSWDocLiteralText"/>
               </w:rPr>
               <w:t>DayOfLastGE</w:t>
             </w:r>
-            <w:proofErr w:type="spellEnd"/>
             <w:r>
               <w:t xml:space="preserve">, for values &lt; </w:t>
             </w:r>
-            <w:proofErr w:type="spellStart"/>
-            <w:r>
-              <w:rPr>
-                <w:rStyle w:val="RTiSWDocLiteralText"/>
-              </w:rPr>
-              <w:t>TestValue</w:t>
-            </w:r>
-            <w:proofErr w:type="spellEnd"/>
+            <w:r>
+              <w:rPr>
+                <w:rStyle w:val="RTiSWDocLiteralText"/>
+              </w:rPr>
+              <w:t>Value1</w:t>
+            </w:r>
             <w:r>
               <w:t>.</w:t>
             </w:r>
@@ -2585,14 +2984,13 @@
                 <w:rStyle w:val="RTiSWDocLiteralText"/>
               </w:rPr>
             </w:pPr>
-            <w:proofErr w:type="spellStart"/>
-            <w:r>
-              <w:rPr>
-                <w:rStyle w:val="RTiSWDocLiteralText"/>
-              </w:rPr>
+            <w:r>
+              <w:rPr>
+                <w:rStyle w:val="RTiSWDocLiteralText"/>
+              </w:rPr>
+              <w:lastRenderedPageBreak/>
               <w:t>DayOfMax</w:t>
             </w:r>
-            <w:proofErr w:type="spellEnd"/>
           </w:p>
         </w:tc>
         <w:tc>
@@ -2606,14 +3004,12 @@
             <w:r>
               <w:t xml:space="preserve">, relative to the start of the </w:t>
             </w:r>
-            <w:proofErr w:type="spellStart"/>
             <w:r>
               <w:rPr>
                 <w:rStyle w:val="RTiSWDocLiteralText"/>
               </w:rPr>
               <w:t>OutputYearType</w:t>
             </w:r>
-            <w:proofErr w:type="spellEnd"/>
             <w:r>
               <w:t xml:space="preserve">) for the </w:t>
             </w:r>
@@ -2658,14 +3054,12 @@
                 <w:rStyle w:val="RTiSWDocLiteralText"/>
               </w:rPr>
             </w:pPr>
-            <w:proofErr w:type="spellStart"/>
             <w:r>
               <w:rPr>
                 <w:rStyle w:val="RTiSWDocLiteralText"/>
               </w:rPr>
               <w:t>DayOfMin</w:t>
             </w:r>
-            <w:proofErr w:type="spellEnd"/>
           </w:p>
         </w:tc>
         <w:tc>
@@ -2679,14 +3073,12 @@
             <w:r>
               <w:t xml:space="preserve">, relative to the start of the </w:t>
             </w:r>
-            <w:proofErr w:type="spellStart"/>
             <w:r>
               <w:rPr>
                 <w:rStyle w:val="RTiSWDocLiteralText"/>
               </w:rPr>
               <w:t>OutputYearType</w:t>
             </w:r>
-            <w:proofErr w:type="spellEnd"/>
             <w:r>
               <w:t xml:space="preserve">) for the </w:t>
             </w:r>
@@ -2731,14 +3123,12 @@
                 <w:rStyle w:val="RTiSWDocLiteralText"/>
               </w:rPr>
             </w:pPr>
-            <w:proofErr w:type="spellStart"/>
             <w:r>
               <w:rPr>
                 <w:rStyle w:val="RTiSWDocLiteralText"/>
               </w:rPr>
               <w:t>GECount</w:t>
             </w:r>
-            <w:proofErr w:type="spellEnd"/>
           </w:p>
         </w:tc>
         <w:tc>
@@ -2755,14 +3145,12 @@
               </w:rPr>
               <w:t xml:space="preserve">&gt;= </w:t>
             </w:r>
-            <w:proofErr w:type="spellStart"/>
-            <w:r>
-              <w:rPr>
-                <w:rStyle w:val="RTiSWDocLiteralText"/>
-              </w:rPr>
-              <w:t>TestValue</w:t>
-            </w:r>
-            <w:proofErr w:type="spellEnd"/>
+            <w:r>
+              <w:rPr>
+                <w:rStyle w:val="RTiSWDocLiteralText"/>
+              </w:rPr>
+              <w:t>Value1</w:t>
+            </w:r>
             <w:r>
               <w:t>.</w:t>
             </w:r>
@@ -2795,14 +3183,12 @@
                 <w:rStyle w:val="RTiSWDocLiteralText"/>
               </w:rPr>
             </w:pPr>
-            <w:proofErr w:type="spellStart"/>
             <w:r>
               <w:rPr>
                 <w:rStyle w:val="RTiSWDocLiteralText"/>
               </w:rPr>
               <w:t>GEPercent</w:t>
             </w:r>
-            <w:proofErr w:type="spellEnd"/>
           </w:p>
         </w:tc>
         <w:tc>
@@ -2819,14 +3205,12 @@
               </w:rPr>
               <w:t xml:space="preserve">&gt;= </w:t>
             </w:r>
-            <w:proofErr w:type="spellStart"/>
-            <w:r>
-              <w:rPr>
-                <w:rStyle w:val="RTiSWDocLiteralText"/>
-              </w:rPr>
-              <w:t>TestValue</w:t>
-            </w:r>
-            <w:proofErr w:type="spellEnd"/>
+            <w:r>
+              <w:rPr>
+                <w:rStyle w:val="RTiSWDocLiteralText"/>
+              </w:rPr>
+              <w:t>Value1</w:t>
+            </w:r>
             <w:r>
               <w:t>, based on the total number of points in the year.</w:t>
             </w:r>
@@ -2859,14 +3243,12 @@
                 <w:rStyle w:val="RTiSWDocLiteralText"/>
               </w:rPr>
             </w:pPr>
-            <w:proofErr w:type="spellStart"/>
             <w:r>
               <w:rPr>
                 <w:rStyle w:val="RTiSWDocLiteralText"/>
               </w:rPr>
               <w:t>GTCount</w:t>
             </w:r>
-            <w:proofErr w:type="spellEnd"/>
           </w:p>
         </w:tc>
         <w:tc>
@@ -2883,14 +3265,12 @@
               </w:rPr>
               <w:t xml:space="preserve">&gt; </w:t>
             </w:r>
-            <w:proofErr w:type="spellStart"/>
-            <w:r>
-              <w:rPr>
-                <w:rStyle w:val="RTiSWDocLiteralText"/>
-              </w:rPr>
-              <w:t>TestValue</w:t>
-            </w:r>
-            <w:proofErr w:type="spellEnd"/>
+            <w:r>
+              <w:rPr>
+                <w:rStyle w:val="RTiSWDocLiteralText"/>
+              </w:rPr>
+              <w:t>Value1</w:t>
+            </w:r>
             <w:r>
               <w:t>.</w:t>
             </w:r>
@@ -2923,14 +3303,12 @@
                 <w:rStyle w:val="RTiSWDocLiteralText"/>
               </w:rPr>
             </w:pPr>
-            <w:proofErr w:type="spellStart"/>
             <w:r>
               <w:rPr>
                 <w:rStyle w:val="RTiSWDocLiteralText"/>
               </w:rPr>
               <w:t>GTPercent</w:t>
             </w:r>
-            <w:proofErr w:type="spellEnd"/>
           </w:p>
         </w:tc>
         <w:tc>
@@ -2947,14 +3325,12 @@
               </w:rPr>
               <w:t xml:space="preserve">&gt; </w:t>
             </w:r>
-            <w:proofErr w:type="spellStart"/>
-            <w:r>
-              <w:rPr>
-                <w:rStyle w:val="RTiSWDocLiteralText"/>
-              </w:rPr>
-              <w:t>TestValue</w:t>
-            </w:r>
-            <w:proofErr w:type="spellEnd"/>
+            <w:r>
+              <w:rPr>
+                <w:rStyle w:val="RTiSWDocLiteralText"/>
+              </w:rPr>
+              <w:t>Value1</w:t>
+            </w:r>
             <w:r>
               <w:t>, based on the total number of points in the year.</w:t>
             </w:r>
@@ -2987,14 +3363,12 @@
                 <w:rStyle w:val="RTiSWDocLiteralText"/>
               </w:rPr>
             </w:pPr>
-            <w:proofErr w:type="spellStart"/>
             <w:r>
               <w:rPr>
                 <w:rStyle w:val="RTiSWDocLiteralText"/>
               </w:rPr>
               <w:t>LECount</w:t>
             </w:r>
-            <w:proofErr w:type="spellEnd"/>
           </w:p>
         </w:tc>
         <w:tc>
@@ -3011,14 +3385,12 @@
               </w:rPr>
               <w:t xml:space="preserve">&lt;= </w:t>
             </w:r>
-            <w:proofErr w:type="spellStart"/>
-            <w:r>
-              <w:rPr>
-                <w:rStyle w:val="RTiSWDocLiteralText"/>
-              </w:rPr>
-              <w:t>TestValue</w:t>
-            </w:r>
-            <w:proofErr w:type="spellEnd"/>
+            <w:r>
+              <w:rPr>
+                <w:rStyle w:val="RTiSWDocLiteralText"/>
+              </w:rPr>
+              <w:t>Value1</w:t>
+            </w:r>
             <w:r>
               <w:t>.</w:t>
             </w:r>
@@ -3051,14 +3423,12 @@
                 <w:rStyle w:val="RTiSWDocLiteralText"/>
               </w:rPr>
             </w:pPr>
-            <w:proofErr w:type="spellStart"/>
             <w:r>
               <w:rPr>
                 <w:rStyle w:val="RTiSWDocLiteralText"/>
               </w:rPr>
               <w:t>LEPercent</w:t>
             </w:r>
-            <w:proofErr w:type="spellEnd"/>
           </w:p>
         </w:tc>
         <w:tc>
@@ -3075,14 +3445,12 @@
               </w:rPr>
               <w:t xml:space="preserve">&lt;= </w:t>
             </w:r>
-            <w:proofErr w:type="spellStart"/>
-            <w:r>
-              <w:rPr>
-                <w:rStyle w:val="RTiSWDocLiteralText"/>
-              </w:rPr>
-              <w:t>TestValue</w:t>
-            </w:r>
-            <w:proofErr w:type="spellEnd"/>
+            <w:r>
+              <w:rPr>
+                <w:rStyle w:val="RTiSWDocLiteralText"/>
+              </w:rPr>
+              <w:t>Value1</w:t>
+            </w:r>
             <w:r>
               <w:t>, based on the total number of points in the year.</w:t>
             </w:r>
@@ -3115,14 +3483,12 @@
                 <w:rStyle w:val="RTiSWDocLiteralText"/>
               </w:rPr>
             </w:pPr>
-            <w:proofErr w:type="spellStart"/>
             <w:r>
               <w:rPr>
                 <w:rStyle w:val="RTiSWDocLiteralText"/>
               </w:rPr>
               <w:t>LTCount</w:t>
             </w:r>
-            <w:proofErr w:type="spellEnd"/>
           </w:p>
         </w:tc>
         <w:tc>
@@ -3139,14 +3505,12 @@
               </w:rPr>
               <w:t xml:space="preserve">&lt; </w:t>
             </w:r>
-            <w:proofErr w:type="spellStart"/>
-            <w:r>
-              <w:rPr>
-                <w:rStyle w:val="RTiSWDocLiteralText"/>
-              </w:rPr>
-              <w:t>TestValue</w:t>
-            </w:r>
-            <w:proofErr w:type="spellEnd"/>
+            <w:r>
+              <w:rPr>
+                <w:rStyle w:val="RTiSWDocLiteralText"/>
+              </w:rPr>
+              <w:t>Value1</w:t>
+            </w:r>
             <w:r>
               <w:t>.</w:t>
             </w:r>
@@ -3179,15 +3543,12 @@
                 <w:rStyle w:val="RTiSWDocLiteralText"/>
               </w:rPr>
             </w:pPr>
-            <w:proofErr w:type="spellStart"/>
-            <w:r>
-              <w:rPr>
-                <w:rStyle w:val="RTiSWDocLiteralText"/>
-              </w:rPr>
-              <w:lastRenderedPageBreak/>
+            <w:r>
+              <w:rPr>
+                <w:rStyle w:val="RTiSWDocLiteralText"/>
+              </w:rPr>
               <w:t>LTPercent</w:t>
             </w:r>
-            <w:proofErr w:type="spellEnd"/>
           </w:p>
         </w:tc>
         <w:tc>
@@ -3204,14 +3565,12 @@
               </w:rPr>
               <w:t xml:space="preserve">&lt; </w:t>
             </w:r>
-            <w:proofErr w:type="spellStart"/>
-            <w:r>
-              <w:rPr>
-                <w:rStyle w:val="RTiSWDocLiteralText"/>
-              </w:rPr>
-              <w:t>TestValue</w:t>
-            </w:r>
-            <w:proofErr w:type="spellEnd"/>
+            <w:r>
+              <w:rPr>
+                <w:rStyle w:val="RTiSWDocLiteralText"/>
+              </w:rPr>
+              <w:t>Value1</w:t>
+            </w:r>
             <w:r>
               <w:t>, based on the total number of points in the year.</w:t>
             </w:r>
@@ -3379,14 +3738,12 @@
                 <w:rStyle w:val="RTiSWDocLiteralText"/>
               </w:rPr>
             </w:pPr>
-            <w:proofErr w:type="spellStart"/>
             <w:r>
               <w:rPr>
                 <w:rStyle w:val="RTiSWDocLiteralText"/>
               </w:rPr>
               <w:t>MissingCount</w:t>
             </w:r>
-            <w:proofErr w:type="spellEnd"/>
           </w:p>
         </w:tc>
         <w:tc>
@@ -3426,14 +3783,12 @@
                 <w:rStyle w:val="RTiSWDocLiteralText"/>
               </w:rPr>
             </w:pPr>
-            <w:proofErr w:type="spellStart"/>
             <w:r>
               <w:rPr>
                 <w:rStyle w:val="RTiSWDocLiteralText"/>
               </w:rPr>
               <w:t>MissingPercent</w:t>
             </w:r>
-            <w:proofErr w:type="spellEnd"/>
           </w:p>
         </w:tc>
         <w:tc>
@@ -3479,14 +3834,12 @@
                 <w:rStyle w:val="RTiSWDocLiteralText"/>
               </w:rPr>
             </w:pPr>
-            <w:proofErr w:type="spellStart"/>
             <w:r>
               <w:rPr>
                 <w:rStyle w:val="RTiSWDocLiteralText"/>
               </w:rPr>
               <w:t>MonthOfCentroid</w:t>
             </w:r>
-            <w:proofErr w:type="spellEnd"/>
           </w:p>
         </w:tc>
         <w:tc>
@@ -3507,23 +3860,13 @@
               <w:t>12</w:t>
             </w:r>
             <w:r>
-              <w:t xml:space="preserve">) that is the centroid of the values, computed as </w:t>
-            </w:r>
-            <w:proofErr w:type="gramStart"/>
-            <w:r>
-              <w:t>sum(</w:t>
-            </w:r>
-            <w:proofErr w:type="spellStart"/>
-            <w:proofErr w:type="gramEnd"/>
+              <w:t>) that is the centroid of the values, computed as sum(</w:t>
+            </w:r>
             <w:r>
               <w:t>Month</w:t>
             </w:r>
             <w:r>
-              <w:t>OfYear</w:t>
-            </w:r>
-            <w:proofErr w:type="spellEnd"/>
-            <w:r>
-              <w:t>*value)/sum(values).</w:t>
+              <w:t>OfYear*value)/sum(values).</w:t>
             </w:r>
           </w:p>
         </w:tc>
@@ -3572,14 +3915,12 @@
                 <w:rStyle w:val="RTiSWDocLiteralText"/>
               </w:rPr>
             </w:pPr>
-            <w:proofErr w:type="spellStart"/>
             <w:r>
               <w:rPr>
                 <w:rStyle w:val="RTiSWDocLiteralText"/>
               </w:rPr>
               <w:t>MonthOfFirstGE</w:t>
             </w:r>
-            <w:proofErr w:type="spellEnd"/>
           </w:p>
         </w:tc>
         <w:tc>
@@ -3595,14 +3936,12 @@
             <w:r>
               <w:t xml:space="preserve">Month the year (1-12, relative to the start of the </w:t>
             </w:r>
-            <w:proofErr w:type="spellStart"/>
             <w:r>
               <w:rPr>
                 <w:rStyle w:val="RTiSWDocLiteralText"/>
               </w:rPr>
               <w:t>OutputYearType</w:t>
             </w:r>
-            <w:proofErr w:type="spellEnd"/>
             <w:r>
               <w:t xml:space="preserve">) for the first data value </w:t>
             </w:r>
@@ -3612,14 +3951,12 @@
               </w:rPr>
               <w:t xml:space="preserve">&gt;= </w:t>
             </w:r>
-            <w:proofErr w:type="spellStart"/>
-            <w:r>
-              <w:rPr>
-                <w:rStyle w:val="RTiSWDocLiteralText"/>
-              </w:rPr>
-              <w:t>TestValue</w:t>
-            </w:r>
-            <w:proofErr w:type="spellEnd"/>
+            <w:r>
+              <w:rPr>
+                <w:rStyle w:val="RTiSWDocLiteralText"/>
+              </w:rPr>
+              <w:t>Value1</w:t>
+            </w:r>
             <w:r>
               <w:t>.  Searches start at the start of the analysis window and move forward.</w:t>
             </w:r>
@@ -3658,14 +3995,12 @@
                 <w:rStyle w:val="RTiSWDocLiteralText"/>
               </w:rPr>
             </w:pPr>
-            <w:proofErr w:type="spellStart"/>
             <w:r>
               <w:rPr>
                 <w:rStyle w:val="RTiSWDocLiteralText"/>
               </w:rPr>
               <w:t>MonthOfFirstGT</w:t>
             </w:r>
-            <w:proofErr w:type="spellEnd"/>
           </w:p>
         </w:tc>
         <w:tc>
@@ -3676,25 +4011,21 @@
             <w:r>
               <w:t xml:space="preserve">Similar to </w:t>
             </w:r>
-            <w:proofErr w:type="spellStart"/>
             <w:r>
               <w:rPr>
                 <w:rStyle w:val="RTiSWDocLiteralText"/>
               </w:rPr>
               <w:t>DayOfFirstGE</w:t>
             </w:r>
-            <w:proofErr w:type="spellEnd"/>
             <w:r>
               <w:t xml:space="preserve">, for values &gt; </w:t>
             </w:r>
-            <w:proofErr w:type="spellStart"/>
-            <w:r>
-              <w:rPr>
-                <w:rStyle w:val="RTiSWDocLiteralText"/>
-              </w:rPr>
-              <w:t>TestValue</w:t>
-            </w:r>
-            <w:proofErr w:type="spellEnd"/>
+            <w:r>
+              <w:rPr>
+                <w:rStyle w:val="RTiSWDocLiteralText"/>
+              </w:rPr>
+              <w:t>Value1</w:t>
+            </w:r>
             <w:r>
               <w:t>.</w:t>
             </w:r>
@@ -3733,14 +4064,12 @@
                 <w:rStyle w:val="RTiSWDocLiteralText"/>
               </w:rPr>
             </w:pPr>
-            <w:proofErr w:type="spellStart"/>
             <w:r>
               <w:rPr>
                 <w:rStyle w:val="RTiSWDocLiteralText"/>
               </w:rPr>
               <w:t>MonthOfFirstLE</w:t>
             </w:r>
-            <w:proofErr w:type="spellEnd"/>
           </w:p>
         </w:tc>
         <w:tc>
@@ -3751,25 +4080,21 @@
             <w:r>
               <w:t xml:space="preserve">Similar to </w:t>
             </w:r>
-            <w:proofErr w:type="spellStart"/>
             <w:r>
               <w:rPr>
                 <w:rStyle w:val="RTiSWDocLiteralText"/>
               </w:rPr>
               <w:t>DayOfFirstGE</w:t>
             </w:r>
-            <w:proofErr w:type="spellEnd"/>
             <w:r>
               <w:t xml:space="preserve">, for values &lt;= </w:t>
             </w:r>
-            <w:proofErr w:type="spellStart"/>
-            <w:r>
-              <w:rPr>
-                <w:rStyle w:val="RTiSWDocLiteralText"/>
-              </w:rPr>
-              <w:t>TestValue</w:t>
-            </w:r>
-            <w:proofErr w:type="spellEnd"/>
+            <w:r>
+              <w:rPr>
+                <w:rStyle w:val="RTiSWDocLiteralText"/>
+              </w:rPr>
+              <w:t>Value1</w:t>
+            </w:r>
             <w:r>
               <w:t>.</w:t>
             </w:r>
@@ -3808,14 +4133,12 @@
                 <w:rStyle w:val="RTiSWDocLiteralText"/>
               </w:rPr>
             </w:pPr>
-            <w:proofErr w:type="spellStart"/>
             <w:r>
               <w:rPr>
                 <w:rStyle w:val="RTiSWDocLiteralText"/>
               </w:rPr>
               <w:t>MonthOfFirstLT</w:t>
             </w:r>
-            <w:proofErr w:type="spellEnd"/>
           </w:p>
         </w:tc>
         <w:tc>
@@ -3826,25 +4149,21 @@
             <w:r>
               <w:t xml:space="preserve">Similar to </w:t>
             </w:r>
-            <w:proofErr w:type="spellStart"/>
             <w:r>
               <w:rPr>
                 <w:rStyle w:val="RTiSWDocLiteralText"/>
               </w:rPr>
               <w:t>DayOfFirstGE</w:t>
             </w:r>
-            <w:proofErr w:type="spellEnd"/>
             <w:r>
               <w:t xml:space="preserve">, for values &lt; </w:t>
             </w:r>
-            <w:proofErr w:type="spellStart"/>
-            <w:r>
-              <w:rPr>
-                <w:rStyle w:val="RTiSWDocLiteralText"/>
-              </w:rPr>
-              <w:t>TestValue</w:t>
-            </w:r>
-            <w:proofErr w:type="spellEnd"/>
+            <w:r>
+              <w:rPr>
+                <w:rStyle w:val="RTiSWDocLiteralText"/>
+              </w:rPr>
+              <w:t>Value1</w:t>
+            </w:r>
             <w:r>
               <w:t>.</w:t>
             </w:r>
@@ -3883,14 +4202,12 @@
                 <w:rStyle w:val="RTiSWDocLiteralText"/>
               </w:rPr>
             </w:pPr>
-            <w:proofErr w:type="spellStart"/>
             <w:r>
               <w:rPr>
                 <w:rStyle w:val="RTiSWDocLiteralText"/>
               </w:rPr>
               <w:t>MonthOfLastGE</w:t>
             </w:r>
-            <w:proofErr w:type="spellEnd"/>
           </w:p>
         </w:tc>
         <w:tc>
@@ -3906,14 +4223,12 @@
             <w:r>
               <w:t xml:space="preserve">Month of the year (1-12, relative to the start of the </w:t>
             </w:r>
-            <w:proofErr w:type="spellStart"/>
             <w:r>
               <w:rPr>
                 <w:rStyle w:val="RTiSWDocLiteralText"/>
               </w:rPr>
               <w:t>OutputYearType</w:t>
             </w:r>
-            <w:proofErr w:type="spellEnd"/>
             <w:r>
               <w:t xml:space="preserve">) for the last data value </w:t>
             </w:r>
@@ -3923,14 +4238,12 @@
               </w:rPr>
               <w:t xml:space="preserve">&gt;= </w:t>
             </w:r>
-            <w:proofErr w:type="spellStart"/>
-            <w:r>
-              <w:rPr>
-                <w:rStyle w:val="RTiSWDocLiteralText"/>
-              </w:rPr>
-              <w:t>TestValue</w:t>
-            </w:r>
-            <w:proofErr w:type="spellEnd"/>
+            <w:r>
+              <w:rPr>
+                <w:rStyle w:val="RTiSWDocLiteralText"/>
+              </w:rPr>
+              <w:t>Value1</w:t>
+            </w:r>
             <w:r>
               <w:t>.  Searches start at the end of the analysis window and move backward.</w:t>
             </w:r>
@@ -3969,14 +4282,12 @@
                 <w:rStyle w:val="RTiSWDocLiteralText"/>
               </w:rPr>
             </w:pPr>
-            <w:proofErr w:type="spellStart"/>
             <w:r>
               <w:rPr>
                 <w:rStyle w:val="RTiSWDocLiteralText"/>
               </w:rPr>
               <w:t>MonthOfLastGT</w:t>
             </w:r>
-            <w:proofErr w:type="spellEnd"/>
           </w:p>
         </w:tc>
         <w:tc>
@@ -3987,25 +4298,21 @@
             <w:r>
               <w:t xml:space="preserve">Similar to </w:t>
             </w:r>
-            <w:proofErr w:type="spellStart"/>
             <w:r>
               <w:rPr>
                 <w:rStyle w:val="RTiSWDocLiteralText"/>
               </w:rPr>
               <w:t>DayOfLastGE</w:t>
             </w:r>
-            <w:proofErr w:type="spellEnd"/>
             <w:r>
               <w:t xml:space="preserve">, for values &gt; </w:t>
             </w:r>
-            <w:proofErr w:type="spellStart"/>
-            <w:r>
-              <w:rPr>
-                <w:rStyle w:val="RTiSWDocLiteralText"/>
-              </w:rPr>
-              <w:t>TestValue</w:t>
-            </w:r>
-            <w:proofErr w:type="spellEnd"/>
+            <w:r>
+              <w:rPr>
+                <w:rStyle w:val="RTiSWDocLiteralText"/>
+              </w:rPr>
+              <w:t>Value1</w:t>
+            </w:r>
             <w:r>
               <w:t>.</w:t>
             </w:r>
@@ -4044,14 +4351,13 @@
                 <w:rStyle w:val="RTiSWDocLiteralText"/>
               </w:rPr>
             </w:pPr>
-            <w:proofErr w:type="spellStart"/>
-            <w:r>
-              <w:rPr>
-                <w:rStyle w:val="RTiSWDocLiteralText"/>
-              </w:rPr>
+            <w:r>
+              <w:rPr>
+                <w:rStyle w:val="RTiSWDocLiteralText"/>
+              </w:rPr>
+              <w:lastRenderedPageBreak/>
               <w:t>MonthOfLastLE</w:t>
             </w:r>
-            <w:proofErr w:type="spellEnd"/>
           </w:p>
         </w:tc>
         <w:tc>
@@ -4062,25 +4368,21 @@
             <w:r>
               <w:t xml:space="preserve">Similar to </w:t>
             </w:r>
-            <w:proofErr w:type="spellStart"/>
             <w:r>
               <w:rPr>
                 <w:rStyle w:val="RTiSWDocLiteralText"/>
               </w:rPr>
               <w:t>DayOfLastGE</w:t>
             </w:r>
-            <w:proofErr w:type="spellEnd"/>
             <w:r>
               <w:t xml:space="preserve">, for values &lt;= </w:t>
             </w:r>
-            <w:proofErr w:type="spellStart"/>
-            <w:r>
-              <w:rPr>
-                <w:rStyle w:val="RTiSWDocLiteralText"/>
-              </w:rPr>
-              <w:t>TestValue</w:t>
-            </w:r>
-            <w:proofErr w:type="spellEnd"/>
+            <w:r>
+              <w:rPr>
+                <w:rStyle w:val="RTiSWDocLiteralText"/>
+              </w:rPr>
+              <w:t>Value1</w:t>
+            </w:r>
             <w:r>
               <w:t>.</w:t>
             </w:r>
@@ -4119,14 +4421,12 @@
                 <w:rStyle w:val="RTiSWDocLiteralText"/>
               </w:rPr>
             </w:pPr>
-            <w:proofErr w:type="spellStart"/>
             <w:r>
               <w:rPr>
                 <w:rStyle w:val="RTiSWDocLiteralText"/>
               </w:rPr>
               <w:t>MonthOfLastLT</w:t>
             </w:r>
-            <w:proofErr w:type="spellEnd"/>
           </w:p>
         </w:tc>
         <w:tc>
@@ -4137,25 +4437,21 @@
             <w:r>
               <w:t xml:space="preserve">Similar to </w:t>
             </w:r>
-            <w:proofErr w:type="spellStart"/>
             <w:r>
               <w:rPr>
                 <w:rStyle w:val="RTiSWDocLiteralText"/>
               </w:rPr>
               <w:t>DayOfLastGE</w:t>
             </w:r>
-            <w:proofErr w:type="spellEnd"/>
             <w:r>
               <w:t xml:space="preserve">, for values &lt; </w:t>
             </w:r>
-            <w:proofErr w:type="spellStart"/>
-            <w:r>
-              <w:rPr>
-                <w:rStyle w:val="RTiSWDocLiteralText"/>
-              </w:rPr>
-              <w:t>TestValue</w:t>
-            </w:r>
-            <w:proofErr w:type="spellEnd"/>
+            <w:r>
+              <w:rPr>
+                <w:rStyle w:val="RTiSWDocLiteralText"/>
+              </w:rPr>
+              <w:t>Value1</w:t>
+            </w:r>
             <w:r>
               <w:t>.</w:t>
             </w:r>
@@ -4194,14 +4490,12 @@
                 <w:rStyle w:val="RTiSWDocLiteralText"/>
               </w:rPr>
             </w:pPr>
-            <w:proofErr w:type="spellStart"/>
             <w:r>
               <w:rPr>
                 <w:rStyle w:val="RTiSWDocLiteralText"/>
               </w:rPr>
               <w:t>MonthOfMax</w:t>
             </w:r>
-            <w:proofErr w:type="spellEnd"/>
           </w:p>
         </w:tc>
         <w:tc>
@@ -4212,14 +4506,12 @@
             <w:r>
               <w:t xml:space="preserve">Month of the year (1-12, relative to the start of the </w:t>
             </w:r>
-            <w:proofErr w:type="spellStart"/>
             <w:r>
               <w:rPr>
                 <w:rStyle w:val="RTiSWDocLiteralText"/>
               </w:rPr>
               <w:t>OutputYearType</w:t>
             </w:r>
-            <w:proofErr w:type="spellEnd"/>
             <w:r>
               <w:t>) for the first maximum value in the time series.</w:t>
             </w:r>
@@ -4258,14 +4550,12 @@
                 <w:rStyle w:val="RTiSWDocLiteralText"/>
               </w:rPr>
             </w:pPr>
-            <w:proofErr w:type="spellStart"/>
             <w:r>
               <w:rPr>
                 <w:rStyle w:val="RTiSWDocLiteralText"/>
               </w:rPr>
               <w:t>MonthOfMin</w:t>
             </w:r>
-            <w:proofErr w:type="spellEnd"/>
           </w:p>
         </w:tc>
         <w:tc>
@@ -4276,14 +4566,12 @@
             <w:r>
               <w:t xml:space="preserve">Month of the year (1-12, relative to the start of the </w:t>
             </w:r>
-            <w:proofErr w:type="spellStart"/>
             <w:r>
               <w:rPr>
                 <w:rStyle w:val="RTiSWDocLiteralText"/>
               </w:rPr>
               <w:t>OutputYearType</w:t>
             </w:r>
-            <w:proofErr w:type="spellEnd"/>
             <w:r>
               <w:t>) for the first minimum value in the time series.</w:t>
             </w:r>
@@ -4322,14 +4610,12 @@
                 <w:rStyle w:val="RTiSWDocLiteralText"/>
               </w:rPr>
             </w:pPr>
-            <w:proofErr w:type="spellStart"/>
             <w:r>
               <w:rPr>
                 <w:rStyle w:val="RTiSWDocLiteralText"/>
               </w:rPr>
               <w:t>NonMissingCount</w:t>
             </w:r>
-            <w:proofErr w:type="spellEnd"/>
           </w:p>
         </w:tc>
         <w:tc>
@@ -4369,14 +4655,12 @@
                 <w:rStyle w:val="RTiSWDocLiteralText"/>
               </w:rPr>
             </w:pPr>
-            <w:proofErr w:type="spellStart"/>
             <w:r>
               <w:rPr>
                 <w:rStyle w:val="RTiSWDocLiteralText"/>
               </w:rPr>
               <w:t>NonMissingPercent</w:t>
             </w:r>
-            <w:proofErr w:type="spellEnd"/>
           </w:p>
         </w:tc>
         <w:tc>
@@ -4511,42 +4795,16 @@
             <w:pPr>
               <w:pStyle w:val="PlainText"/>
             </w:pPr>
-            <w:proofErr w:type="spellStart"/>
-            <w:r>
-              <w:t>StartLog</w:t>
-            </w:r>
-            <w:proofErr w:type="spellEnd"/>
-            <w:r>
-              <w:t>(</w:t>
-            </w:r>
-            <w:proofErr w:type="spellStart"/>
-            <w:r>
-              <w:t>LogFile</w:t>
-            </w:r>
-            <w:proofErr w:type="spellEnd"/>
-            <w:r>
-              <w:t>="FrostDates_HydroBase.log")</w:t>
+            <w:r>
+              <w:t>StartLog(LogFile="FrostDates_HydroBase.log")</w:t>
             </w:r>
           </w:p>
           <w:p>
             <w:pPr>
               <w:pStyle w:val="PlainText"/>
             </w:pPr>
-            <w:proofErr w:type="spellStart"/>
-            <w:r>
-              <w:t>SetOutputPeriod</w:t>
-            </w:r>
-            <w:proofErr w:type="spellEnd"/>
-            <w:r>
-              <w:t>(</w:t>
-            </w:r>
-            <w:proofErr w:type="spellStart"/>
-            <w:r>
-              <w:t>OutputStart</w:t>
-            </w:r>
-            <w:proofErr w:type="spellEnd"/>
-            <w:r>
-              <w:t>="1950-01",OutputEnd="2004-12")</w:t>
+            <w:r>
+              <w:t>SetOutputPeriod(OutputStart="1950-01",OutputEnd="2004-12")</w:t>
             </w:r>
           </w:p>
           <w:p>
@@ -4589,13 +4847,8 @@
             <w:r>
               <w:t xml:space="preserve">  </w:t>
             </w:r>
-            <w:proofErr w:type="spellStart"/>
-            <w:r>
-              <w:t>NewTSID</w:t>
-            </w:r>
-            <w:proofErr w:type="spellEnd"/>
-            <w:r>
-              <w:t>="3553.NOAA.FrostDateL28S.Year",</w:t>
+            <w:r>
+              <w:t>NewTSID="3553.NOAA.FrostDateL28S.Year",</w:t>
             </w:r>
           </w:p>
           <w:p>
@@ -4606,13 +4859,17 @@
               <w:t xml:space="preserve">  </w:t>
             </w:r>
             <w:r>
-              <w:t>Statistic=</w:t>
-            </w:r>
-            <w:proofErr w:type="spellStart"/>
-            <w:r>
-              <w:t>DayOfLastLE,TestValue</w:t>
-            </w:r>
-            <w:proofErr w:type="spellEnd"/>
+              <w:t>Statistic=DayOfLastLE,</w:t>
+            </w:r>
+            <w:r>
+              <w:t>V</w:t>
+            </w:r>
+            <w:r>
+              <w:t>alue</w:t>
+            </w:r>
+            <w:r>
+              <w:t>1</w:t>
+            </w:r>
             <w:r>
               <w:t>=28,SearchStart="06/30")</w:t>
             </w:r>
@@ -4621,13 +4878,8 @@
             <w:pPr>
               <w:pStyle w:val="PlainText"/>
             </w:pPr>
-            <w:proofErr w:type="spellStart"/>
-            <w:r>
-              <w:t>NewStatisticYearTS</w:t>
-            </w:r>
-            <w:proofErr w:type="spellEnd"/>
-            <w:r>
-              <w:t>(TSID="3553.NOAA.TempMin.Day",</w:t>
+            <w:r>
+              <w:t>NewStatisticYearTS(TSID="3553.NOAA.TempMin.Day",</w:t>
             </w:r>
             <w:r>
               <w:t>Alias=”</w:t>
@@ -4646,13 +4898,8 @@
             <w:r>
               <w:t xml:space="preserve">  </w:t>
             </w:r>
-            <w:proofErr w:type="spellStart"/>
-            <w:r>
-              <w:t>NewTSID</w:t>
-            </w:r>
-            <w:proofErr w:type="spellEnd"/>
-            <w:r>
-              <w:t>="3553.NOAA.FrostDateL32S.Year",</w:t>
+            <w:r>
+              <w:t>NewTSID="3553.NOAA.FrostDateL32S.Year",</w:t>
             </w:r>
           </w:p>
           <w:p>
@@ -4663,13 +4910,14 @@
               <w:t xml:space="preserve">  </w:t>
             </w:r>
             <w:r>
-              <w:t>Statistic=</w:t>
-            </w:r>
-            <w:proofErr w:type="spellStart"/>
-            <w:r>
-              <w:t>DayOfLastLE,TestValue</w:t>
-            </w:r>
-            <w:proofErr w:type="spellEnd"/>
+              <w:t>Statistic=DayOfLastLE,</w:t>
+            </w:r>
+            <w:r>
+              <w:t>Value</w:t>
+            </w:r>
+            <w:r>
+              <w:t>1</w:t>
+            </w:r>
             <w:r>
               <w:t>=32,SearchStart="06/30")</w:t>
             </w:r>
@@ -4698,13 +4946,8 @@
             <w:r>
               <w:t xml:space="preserve">  </w:t>
             </w:r>
-            <w:proofErr w:type="spellStart"/>
-            <w:r>
-              <w:t>NewTSID</w:t>
-            </w:r>
-            <w:proofErr w:type="spellEnd"/>
-            <w:r>
-              <w:t>="3553.NOAA.FrostDateF32F.Year",</w:t>
+            <w:r>
+              <w:t>NewTSID="3553.NOAA.FrostDateF32F.Year",</w:t>
             </w:r>
           </w:p>
           <w:p>
@@ -4715,13 +4958,14 @@
               <w:t xml:space="preserve">  </w:t>
             </w:r>
             <w:r>
-              <w:t>Statistic=</w:t>
-            </w:r>
-            <w:proofErr w:type="spellStart"/>
-            <w:r>
-              <w:t>DayOfFirstLE,TestValue</w:t>
-            </w:r>
-            <w:proofErr w:type="spellEnd"/>
+              <w:t>Statistic=DayOfFirstLE,</w:t>
+            </w:r>
+            <w:r>
+              <w:t>Value</w:t>
+            </w:r>
+            <w:r>
+              <w:t>1</w:t>
+            </w:r>
             <w:r>
               <w:t>=32,SearchStart="07/01")</w:t>
             </w:r>
@@ -4750,13 +4994,8 @@
             <w:r>
               <w:t xml:space="preserve">  </w:t>
             </w:r>
-            <w:proofErr w:type="spellStart"/>
-            <w:r>
-              <w:t>NewTSID</w:t>
-            </w:r>
-            <w:proofErr w:type="spellEnd"/>
-            <w:r>
-              <w:t>="3553.NOAA.FrostDateF28F.Year",</w:t>
+            <w:r>
+              <w:t>NewTSID="3553.NOAA.FrostDateF28F.Year",</w:t>
             </w:r>
           </w:p>
           <w:p>
@@ -4767,13 +5006,14 @@
               <w:t xml:space="preserve">  </w:t>
             </w:r>
             <w:r>
-              <w:t>Statistic=</w:t>
-            </w:r>
-            <w:proofErr w:type="spellStart"/>
-            <w:r>
-              <w:t>DayOfFirstLE,TestValue</w:t>
-            </w:r>
-            <w:proofErr w:type="spellEnd"/>
+              <w:t>Statistic=DayOfFirstLE,</w:t>
+            </w:r>
+            <w:r>
+              <w:t>Value</w:t>
+            </w:r>
+            <w:r>
+              <w:t>1</w:t>
+            </w:r>
             <w:r>
               <w:t>=28,SearchStart="07/01")</w:t>
             </w:r>
@@ -4782,59 +5022,31 @@
             <w:pPr>
               <w:pStyle w:val="PlainText"/>
             </w:pPr>
-            <w:proofErr w:type="gramStart"/>
-            <w:r>
-              <w:t>Free(</w:t>
-            </w:r>
-            <w:proofErr w:type="gramEnd"/>
-            <w:r>
-              <w:t>TSID="*.*.</w:t>
-            </w:r>
-            <w:proofErr w:type="spellStart"/>
-            <w:r>
-              <w:t>TempMin</w:t>
-            </w:r>
-            <w:proofErr w:type="spellEnd"/>
-            <w:r>
-              <w:t>.*")</w:t>
+            <w:r>
+              <w:t>Free(TSID="*.*.TempMin.*")</w:t>
             </w:r>
           </w:p>
           <w:p>
             <w:pPr>
               <w:pStyle w:val="PlainText"/>
             </w:pPr>
-            <w:proofErr w:type="spellStart"/>
             <w:r>
               <w:t>W</w:t>
             </w:r>
             <w:r>
-              <w:t>riteStateCU</w:t>
-            </w:r>
-            <w:proofErr w:type="spellEnd"/>
-            <w:r>
-              <w:t>(</w:t>
-            </w:r>
-            <w:proofErr w:type="spellStart"/>
+              <w:t>riteStateCU(</w:t>
+            </w:r>
             <w:r>
               <w:t>OutputFile</w:t>
-            </w:r>
-            <w:proofErr w:type="spellEnd"/>
-            <w:r>
-              <w:t>=</w:t>
-            </w:r>
-            <w:r>
-              <w:t>"Results/</w:t>
-            </w:r>
-            <w:proofErr w:type="spellStart"/>
-            <w:r>
-              <w:t>Test.FrostDates</w:t>
-            </w:r>
-            <w:proofErr w:type="spellEnd"/>
-            <w:r>
-              <w:t>")</w:t>
             </w:r>
             <w:bookmarkStart w:id="0" w:name="_GoBack"/>
             <w:bookmarkEnd w:id="0"/>
+            <w:r>
+              <w:t>=</w:t>
+            </w:r>
+            <w:r>
+              <w:t>"Results/Test.FrostDates")</w:t>
+            </w:r>
           </w:p>
         </w:tc>
       </w:tr>
@@ -4847,12 +5059,12 @@
       </w:pPr>
     </w:p>
     <w:sectPr>
-      <w:headerReference w:type="even" r:id="rId7"/>
-      <w:headerReference w:type="default" r:id="rId8"/>
-      <w:footerReference w:type="even" r:id="rId9"/>
-      <w:footerReference w:type="default" r:id="rId10"/>
-      <w:headerReference w:type="first" r:id="rId11"/>
-      <w:footerReference w:type="first" r:id="rId12"/>
+      <w:headerReference w:type="even" r:id="rId11"/>
+      <w:headerReference w:type="default" r:id="rId12"/>
+      <w:footerReference w:type="even" r:id="rId13"/>
+      <w:footerReference w:type="default" r:id="rId14"/>
+      <w:headerReference w:type="first" r:id="rId15"/>
+      <w:footerReference w:type="first" r:id="rId16"/>
       <w:type w:val="continuous"/>
       <w:pgSz w:w="12240" w:h="15840" w:code="1"/>
       <w:pgMar w:top="1440" w:right="1440" w:bottom="1440" w:left="1440" w:header="720" w:footer="720" w:gutter="0"/>
@@ -4892,21 +5104,11 @@
     <w:r>
       <w:t xml:space="preserve">Command Reference – </w:t>
     </w:r>
-    <w:proofErr w:type="spellStart"/>
-    <w:proofErr w:type="gramStart"/>
     <w:r>
       <w:t>N</w:t>
     </w:r>
     <w:r>
-      <w:t>ewStatisticYearTS</w:t>
-    </w:r>
-    <w:proofErr w:type="spellEnd"/>
-    <w:r>
-      <w:t>(</w:t>
-    </w:r>
-    <w:proofErr w:type="gramEnd"/>
-    <w:r>
-      <w:t xml:space="preserve">) - </w:t>
+      <w:t xml:space="preserve">ewStatisticYearTS() - </w:t>
     </w:r>
     <w:r>
       <w:fldChar w:fldCharType="begin"/>
@@ -4921,7 +5123,7 @@
       <w:rPr>
         <w:noProof/>
       </w:rPr>
-      <w:t>6</w:t>
+      <w:t>8</w:t>
     </w:r>
     <w:r>
       <w:fldChar w:fldCharType="end"/>
@@ -4946,21 +5148,11 @@
     <w:r>
       <w:t xml:space="preserve"> </w:t>
     </w:r>
-    <w:proofErr w:type="spellStart"/>
-    <w:proofErr w:type="gramStart"/>
     <w:r>
       <w:t>N</w:t>
     </w:r>
     <w:r>
-      <w:t>ewStatisticYearTS</w:t>
-    </w:r>
-    <w:proofErr w:type="spellEnd"/>
-    <w:r>
-      <w:t>(</w:t>
-    </w:r>
-    <w:proofErr w:type="gramEnd"/>
-    <w:r>
-      <w:t xml:space="preserve">) - </w:t>
+      <w:t xml:space="preserve">ewStatisticYearTS() - </w:t>
     </w:r>
     <w:r>
       <w:fldChar w:fldCharType="begin"/>
@@ -4975,7 +5167,7 @@
       <w:rPr>
         <w:noProof/>
       </w:rPr>
-      <w:t>5</w:t>
+      <w:t>7</w:t>
     </w:r>
     <w:r>
       <w:fldChar w:fldCharType="end"/>
@@ -4997,21 +5189,11 @@
       <w:tab/>
       <w:t xml:space="preserve">Command Reference – </w:t>
     </w:r>
-    <w:proofErr w:type="spellStart"/>
-    <w:proofErr w:type="gramStart"/>
     <w:r>
       <w:t>N</w:t>
     </w:r>
     <w:r>
-      <w:t>ewStatisticYearTS</w:t>
-    </w:r>
-    <w:proofErr w:type="spellEnd"/>
-    <w:r>
-      <w:t>(</w:t>
-    </w:r>
-    <w:proofErr w:type="gramEnd"/>
-    <w:r>
-      <w:t xml:space="preserve">) - </w:t>
+      <w:t xml:space="preserve">ewStatisticYearTS() - </w:t>
     </w:r>
     <w:r>
       <w:fldChar w:fldCharType="begin"/>
@@ -5060,21 +5242,11 @@
     <w:pPr>
       <w:pStyle w:val="RTiSWDocHeader"/>
     </w:pPr>
-    <w:proofErr w:type="spellStart"/>
-    <w:proofErr w:type="gramStart"/>
     <w:r>
       <w:t>N</w:t>
     </w:r>
     <w:r>
-      <w:t>ewStatisticYearTS</w:t>
-    </w:r>
-    <w:proofErr w:type="spellEnd"/>
-    <w:r>
-      <w:t>(</w:t>
-    </w:r>
-    <w:proofErr w:type="gramEnd"/>
-    <w:r>
-      <w:t>) Command</w:t>
+      <w:t>ewStatisticYearTS() Command</w:t>
     </w:r>
     <w:r>
       <w:tab/>
@@ -5102,21 +5274,11 @@
     <w:r>
       <w:tab/>
     </w:r>
-    <w:proofErr w:type="spellStart"/>
-    <w:proofErr w:type="gramStart"/>
     <w:r>
       <w:t>N</w:t>
     </w:r>
     <w:r>
-      <w:t>ewStatisticYearTS</w:t>
-    </w:r>
-    <w:proofErr w:type="spellEnd"/>
-    <w:r>
-      <w:t>(</w:t>
-    </w:r>
-    <w:proofErr w:type="gramEnd"/>
-    <w:r>
-      <w:t>) Command</w:t>
+      <w:t>ewStatisticYearTS() Command</w:t>
     </w:r>
   </w:p>
 </w:hdr>
@@ -5136,6 +5298,154 @@
     </w:r>
   </w:p>
 </w:hdr>
+</file>
+
+<file path=word/numbering.xml><?xml version="1.0" encoding="utf-8"?>
+<w:numbering xmlns:wpc="http://schemas.microsoft.com/office/word/2010/wordprocessingCanvas" xmlns:mc="http://schemas.openxmlformats.org/markup-compatibility/2006" xmlns:o="urn:schemas-microsoft-com:office:office" xmlns:r="http://schemas.openxmlformats.org/officeDocument/2006/relationships" xmlns:m="http://schemas.openxmlformats.org/officeDocument/2006/math" xmlns:v="urn:schemas-microsoft-com:vml" xmlns:wp14="http://schemas.microsoft.com/office/word/2010/wordprocessingDrawing" xmlns:wp="http://schemas.openxmlformats.org/drawingml/2006/wordprocessingDrawing" xmlns:w10="urn:schemas-microsoft-com:office:word" xmlns:w="http://schemas.openxmlformats.org/wordprocessingml/2006/main" xmlns:w14="http://schemas.microsoft.com/office/word/2010/wordml" xmlns:w15="http://schemas.microsoft.com/office/word/2012/wordml" xmlns:wpg="http://schemas.microsoft.com/office/word/2010/wordprocessingGroup" xmlns:wpi="http://schemas.microsoft.com/office/word/2010/wordprocessingInk" xmlns:wne="http://schemas.microsoft.com/office/word/2006/wordml" xmlns:wps="http://schemas.microsoft.com/office/word/2010/wordprocessingShape" mc:Ignorable="w14 w15 wp14">
+  <w:abstractNum w:abstractNumId="0" w15:restartNumberingAfterBreak="0">
+    <w:nsid w:val="55C654B9"/>
+    <w:multiLevelType w:val="hybridMultilevel"/>
+    <w:tmpl w:val="F5B48742"/>
+    <w:lvl w:ilvl="0" w:tplc="04090001">
+      <w:start w:val="1"/>
+      <w:numFmt w:val="bullet"/>
+      <w:lvlText w:val=""/>
+      <w:lvlJc w:val="left"/>
+      <w:pPr>
+        <w:tabs>
+          <w:tab w:val="num" w:pos="360"/>
+        </w:tabs>
+        <w:ind w:left="360" w:hanging="360"/>
+      </w:pPr>
+      <w:rPr>
+        <w:rFonts w:ascii="Symbol" w:hAnsi="Symbol" w:hint="default"/>
+      </w:rPr>
+    </w:lvl>
+    <w:lvl w:ilvl="1" w:tplc="04090003" w:tentative="1">
+      <w:start w:val="1"/>
+      <w:numFmt w:val="bullet"/>
+      <w:lvlText w:val="o"/>
+      <w:lvlJc w:val="left"/>
+      <w:pPr>
+        <w:tabs>
+          <w:tab w:val="num" w:pos="1080"/>
+        </w:tabs>
+        <w:ind w:left="1080" w:hanging="360"/>
+      </w:pPr>
+      <w:rPr>
+        <w:rFonts w:ascii="Courier New" w:hAnsi="Courier New" w:hint="default"/>
+      </w:rPr>
+    </w:lvl>
+    <w:lvl w:ilvl="2" w:tplc="04090005" w:tentative="1">
+      <w:start w:val="1"/>
+      <w:numFmt w:val="bullet"/>
+      <w:lvlText w:val=""/>
+      <w:lvlJc w:val="left"/>
+      <w:pPr>
+        <w:tabs>
+          <w:tab w:val="num" w:pos="1800"/>
+        </w:tabs>
+        <w:ind w:left="1800" w:hanging="360"/>
+      </w:pPr>
+      <w:rPr>
+        <w:rFonts w:ascii="Wingdings" w:hAnsi="Wingdings" w:hint="default"/>
+      </w:rPr>
+    </w:lvl>
+    <w:lvl w:ilvl="3" w:tplc="04090001" w:tentative="1">
+      <w:start w:val="1"/>
+      <w:numFmt w:val="bullet"/>
+      <w:lvlText w:val=""/>
+      <w:lvlJc w:val="left"/>
+      <w:pPr>
+        <w:tabs>
+          <w:tab w:val="num" w:pos="2520"/>
+        </w:tabs>
+        <w:ind w:left="2520" w:hanging="360"/>
+      </w:pPr>
+      <w:rPr>
+        <w:rFonts w:ascii="Symbol" w:hAnsi="Symbol" w:hint="default"/>
+      </w:rPr>
+    </w:lvl>
+    <w:lvl w:ilvl="4" w:tplc="04090003" w:tentative="1">
+      <w:start w:val="1"/>
+      <w:numFmt w:val="bullet"/>
+      <w:lvlText w:val="o"/>
+      <w:lvlJc w:val="left"/>
+      <w:pPr>
+        <w:tabs>
+          <w:tab w:val="num" w:pos="3240"/>
+        </w:tabs>
+        <w:ind w:left="3240" w:hanging="360"/>
+      </w:pPr>
+      <w:rPr>
+        <w:rFonts w:ascii="Courier New" w:hAnsi="Courier New" w:hint="default"/>
+      </w:rPr>
+    </w:lvl>
+    <w:lvl w:ilvl="5" w:tplc="04090005" w:tentative="1">
+      <w:start w:val="1"/>
+      <w:numFmt w:val="bullet"/>
+      <w:lvlText w:val=""/>
+      <w:lvlJc w:val="left"/>
+      <w:pPr>
+        <w:tabs>
+          <w:tab w:val="num" w:pos="3960"/>
+        </w:tabs>
+        <w:ind w:left="3960" w:hanging="360"/>
+      </w:pPr>
+      <w:rPr>
+        <w:rFonts w:ascii="Wingdings" w:hAnsi="Wingdings" w:hint="default"/>
+      </w:rPr>
+    </w:lvl>
+    <w:lvl w:ilvl="6" w:tplc="04090001" w:tentative="1">
+      <w:start w:val="1"/>
+      <w:numFmt w:val="bullet"/>
+      <w:lvlText w:val=""/>
+      <w:lvlJc w:val="left"/>
+      <w:pPr>
+        <w:tabs>
+          <w:tab w:val="num" w:pos="4680"/>
+        </w:tabs>
+        <w:ind w:left="4680" w:hanging="360"/>
+      </w:pPr>
+      <w:rPr>
+        <w:rFonts w:ascii="Symbol" w:hAnsi="Symbol" w:hint="default"/>
+      </w:rPr>
+    </w:lvl>
+    <w:lvl w:ilvl="7" w:tplc="04090003" w:tentative="1">
+      <w:start w:val="1"/>
+      <w:numFmt w:val="bullet"/>
+      <w:lvlText w:val="o"/>
+      <w:lvlJc w:val="left"/>
+      <w:pPr>
+        <w:tabs>
+          <w:tab w:val="num" w:pos="5400"/>
+        </w:tabs>
+        <w:ind w:left="5400" w:hanging="360"/>
+      </w:pPr>
+      <w:rPr>
+        <w:rFonts w:ascii="Courier New" w:hAnsi="Courier New" w:hint="default"/>
+      </w:rPr>
+    </w:lvl>
+    <w:lvl w:ilvl="8" w:tplc="04090005" w:tentative="1">
+      <w:start w:val="1"/>
+      <w:numFmt w:val="bullet"/>
+      <w:lvlText w:val=""/>
+      <w:lvlJc w:val="left"/>
+      <w:pPr>
+        <w:tabs>
+          <w:tab w:val="num" w:pos="6120"/>
+        </w:tabs>
+        <w:ind w:left="6120" w:hanging="360"/>
+      </w:pPr>
+      <w:rPr>
+        <w:rFonts w:ascii="Wingdings" w:hAnsi="Wingdings" w:hint="default"/>
+      </w:rPr>
+    </w:lvl>
+  </w:abstractNum>
+  <w:num w:numId="1">
+    <w:abstractNumId w:val="0"/>
+  </w:num>
+</w:numbering>
 </file>
 
 <file path=word/styles.xml><?xml version="1.0" encoding="utf-8"?>

</xml_diff>